<commit_message>
TR and URS [Update]
fix
</commit_message>
<xml_diff>
--- a/Traceability_matrix.docx
+++ b/Traceability_matrix.docx
@@ -4572,6 +4572,289 @@
             <w:pPr>
               <w:jc w:val="center"/>
             </w:pPr>
+          </w:p>
+        </w:tc>
+        <w:tc>
+          <w:tcPr>
+            <w:tcW w:w="491" w:type="dxa"/>
+          </w:tcPr>
+          <w:p>
+            <w:pPr>
+              <w:jc w:val="center"/>
+            </w:pPr>
+          </w:p>
+        </w:tc>
+      </w:tr>
+      <w:tr>
+        <w:tc>
+          <w:tcPr>
+            <w:tcW w:w="949" w:type="dxa"/>
+            <w:shd w:val="clear" w:color="auto" w:fill="FF0080"/>
+          </w:tcPr>
+          <w:p>
+            <w:pPr>
+              <w:rPr>
+                <w:b/>
+                <w:color w:val="FFFFFF" w:themeColor="background1"/>
+              </w:rPr>
+            </w:pPr>
+            <w:r>
+              <w:rPr>
+                <w:b/>
+                <w:color w:val="FFFFFF" w:themeColor="background1"/>
+              </w:rPr>
+              <w:t>URS-12</w:t>
+            </w:r>
+          </w:p>
+        </w:tc>
+        <w:tc>
+          <w:tcPr>
+            <w:tcW w:w="492" w:type="dxa"/>
+          </w:tcPr>
+          <w:p>
+            <w:pPr>
+              <w:jc w:val="center"/>
+            </w:pPr>
+          </w:p>
+        </w:tc>
+        <w:tc>
+          <w:tcPr>
+            <w:tcW w:w="491" w:type="dxa"/>
+          </w:tcPr>
+          <w:p>
+            <w:pPr>
+              <w:jc w:val="center"/>
+            </w:pPr>
+          </w:p>
+        </w:tc>
+        <w:tc>
+          <w:tcPr>
+            <w:tcW w:w="491" w:type="dxa"/>
+          </w:tcPr>
+          <w:p>
+            <w:pPr>
+              <w:jc w:val="center"/>
+            </w:pPr>
+          </w:p>
+        </w:tc>
+        <w:tc>
+          <w:tcPr>
+            <w:tcW w:w="491" w:type="dxa"/>
+          </w:tcPr>
+          <w:p>
+            <w:pPr>
+              <w:jc w:val="center"/>
+            </w:pPr>
+          </w:p>
+        </w:tc>
+        <w:tc>
+          <w:tcPr>
+            <w:tcW w:w="491" w:type="dxa"/>
+          </w:tcPr>
+          <w:p>
+            <w:pPr>
+              <w:jc w:val="center"/>
+            </w:pPr>
+          </w:p>
+        </w:tc>
+        <w:tc>
+          <w:tcPr>
+            <w:tcW w:w="491" w:type="dxa"/>
+          </w:tcPr>
+          <w:p>
+            <w:pPr>
+              <w:jc w:val="center"/>
+            </w:pPr>
+          </w:p>
+        </w:tc>
+        <w:tc>
+          <w:tcPr>
+            <w:tcW w:w="491" w:type="dxa"/>
+          </w:tcPr>
+          <w:p>
+            <w:pPr>
+              <w:jc w:val="center"/>
+            </w:pPr>
+          </w:p>
+        </w:tc>
+        <w:tc>
+          <w:tcPr>
+            <w:tcW w:w="491" w:type="dxa"/>
+          </w:tcPr>
+          <w:p>
+            <w:pPr>
+              <w:jc w:val="center"/>
+            </w:pPr>
+          </w:p>
+        </w:tc>
+        <w:tc>
+          <w:tcPr>
+            <w:tcW w:w="491" w:type="dxa"/>
+          </w:tcPr>
+          <w:p>
+            <w:pPr>
+              <w:jc w:val="center"/>
+            </w:pPr>
+          </w:p>
+        </w:tc>
+        <w:tc>
+          <w:tcPr>
+            <w:tcW w:w="491" w:type="dxa"/>
+          </w:tcPr>
+          <w:p>
+            <w:pPr>
+              <w:jc w:val="center"/>
+            </w:pPr>
+          </w:p>
+        </w:tc>
+        <w:tc>
+          <w:tcPr>
+            <w:tcW w:w="491" w:type="dxa"/>
+          </w:tcPr>
+          <w:p>
+            <w:pPr>
+              <w:jc w:val="center"/>
+            </w:pPr>
+          </w:p>
+        </w:tc>
+        <w:tc>
+          <w:tcPr>
+            <w:tcW w:w="491" w:type="dxa"/>
+          </w:tcPr>
+          <w:p>
+            <w:pPr>
+              <w:jc w:val="center"/>
+            </w:pPr>
+          </w:p>
+        </w:tc>
+        <w:tc>
+          <w:tcPr>
+            <w:tcW w:w="491" w:type="dxa"/>
+          </w:tcPr>
+          <w:p>
+            <w:pPr>
+              <w:jc w:val="center"/>
+            </w:pPr>
+          </w:p>
+        </w:tc>
+        <w:tc>
+          <w:tcPr>
+            <w:tcW w:w="491" w:type="dxa"/>
+          </w:tcPr>
+          <w:p>
+            <w:pPr>
+              <w:jc w:val="center"/>
+            </w:pPr>
+          </w:p>
+        </w:tc>
+        <w:tc>
+          <w:tcPr>
+            <w:tcW w:w="491" w:type="dxa"/>
+          </w:tcPr>
+          <w:p>
+            <w:pPr>
+              <w:jc w:val="center"/>
+            </w:pPr>
+          </w:p>
+        </w:tc>
+        <w:tc>
+          <w:tcPr>
+            <w:tcW w:w="491" w:type="dxa"/>
+          </w:tcPr>
+          <w:p>
+            <w:pPr>
+              <w:jc w:val="center"/>
+            </w:pPr>
+          </w:p>
+        </w:tc>
+        <w:tc>
+          <w:tcPr>
+            <w:tcW w:w="491" w:type="dxa"/>
+          </w:tcPr>
+          <w:p>
+            <w:pPr>
+              <w:jc w:val="center"/>
+            </w:pPr>
+          </w:p>
+        </w:tc>
+        <w:tc>
+          <w:tcPr>
+            <w:tcW w:w="491" w:type="dxa"/>
+          </w:tcPr>
+          <w:p>
+            <w:pPr>
+              <w:jc w:val="center"/>
+            </w:pPr>
+          </w:p>
+        </w:tc>
+        <w:tc>
+          <w:tcPr>
+            <w:tcW w:w="491" w:type="dxa"/>
+          </w:tcPr>
+          <w:p>
+            <w:pPr>
+              <w:jc w:val="center"/>
+            </w:pPr>
+          </w:p>
+        </w:tc>
+        <w:tc>
+          <w:tcPr>
+            <w:tcW w:w="491" w:type="dxa"/>
+          </w:tcPr>
+          <w:p>
+            <w:pPr>
+              <w:jc w:val="center"/>
+            </w:pPr>
+          </w:p>
+        </w:tc>
+        <w:tc>
+          <w:tcPr>
+            <w:tcW w:w="491" w:type="dxa"/>
+          </w:tcPr>
+          <w:p>
+            <w:pPr>
+              <w:jc w:val="center"/>
+            </w:pPr>
+          </w:p>
+        </w:tc>
+        <w:tc>
+          <w:tcPr>
+            <w:tcW w:w="491" w:type="dxa"/>
+          </w:tcPr>
+          <w:p>
+            <w:pPr>
+              <w:jc w:val="center"/>
+            </w:pPr>
+          </w:p>
+        </w:tc>
+        <w:tc>
+          <w:tcPr>
+            <w:tcW w:w="491" w:type="dxa"/>
+          </w:tcPr>
+          <w:p>
+            <w:pPr>
+              <w:jc w:val="center"/>
+            </w:pPr>
+          </w:p>
+        </w:tc>
+        <w:tc>
+          <w:tcPr>
+            <w:tcW w:w="491" w:type="dxa"/>
+          </w:tcPr>
+          <w:p>
+            <w:pPr>
+              <w:jc w:val="center"/>
+            </w:pPr>
+          </w:p>
+        </w:tc>
+        <w:tc>
+          <w:tcPr>
+            <w:tcW w:w="491" w:type="dxa"/>
+          </w:tcPr>
+          <w:p>
+            <w:pPr>
+              <w:jc w:val="center"/>
+            </w:pPr>
             <w:r>
               <w:rPr>
                 <w:rFonts w:ascii="Zapf Dingbats" w:hAnsi="Zapf Dingbats"/>
@@ -4585,11 +4868,7 @@
           <w:tcPr>
             <w:tcW w:w="491" w:type="dxa"/>
           </w:tcPr>
-          <w:p>
-            <w:pPr>
-              <w:jc w:val="center"/>
-            </w:pPr>
-          </w:p>
+          <w:p/>
         </w:tc>
       </w:tr>
       <w:tr>
@@ -4610,7 +4889,7 @@
                 <w:b/>
                 <w:color w:val="FFFFFF" w:themeColor="background1"/>
               </w:rPr>
-              <w:t>URS-12</w:t>
+              <w:t>URS-13</w:t>
             </w:r>
           </w:p>
         </w:tc>
@@ -4893,7 +5172,7 @@
                 <w:b/>
                 <w:color w:val="FFFFFF" w:themeColor="background1"/>
               </w:rPr>
-              <w:t>URS-13</w:t>
+              <w:t>URS-14</w:t>
             </w:r>
           </w:p>
         </w:tc>
@@ -5176,7 +5455,7 @@
                 <w:b/>
                 <w:color w:val="FFFFFF" w:themeColor="background1"/>
               </w:rPr>
-              <w:t>URS-14</w:t>
+              <w:t>URS-15</w:t>
             </w:r>
           </w:p>
         </w:tc>
@@ -5238,166 +5517,215 @@
             <w:pPr>
               <w:jc w:val="center"/>
             </w:pPr>
-          </w:p>
-        </w:tc>
-        <w:tc>
-          <w:tcPr>
-            <w:tcW w:w="491" w:type="dxa"/>
-          </w:tcPr>
-          <w:p>
-            <w:pPr>
-              <w:jc w:val="center"/>
-            </w:pPr>
-          </w:p>
-        </w:tc>
-        <w:tc>
-          <w:tcPr>
-            <w:tcW w:w="491" w:type="dxa"/>
-          </w:tcPr>
-          <w:p>
-            <w:pPr>
-              <w:jc w:val="center"/>
-            </w:pPr>
-          </w:p>
-        </w:tc>
-        <w:tc>
-          <w:tcPr>
-            <w:tcW w:w="491" w:type="dxa"/>
-          </w:tcPr>
-          <w:p>
-            <w:pPr>
-              <w:jc w:val="center"/>
-            </w:pPr>
-          </w:p>
-        </w:tc>
-        <w:tc>
-          <w:tcPr>
-            <w:tcW w:w="491" w:type="dxa"/>
-          </w:tcPr>
-          <w:p>
-            <w:pPr>
-              <w:jc w:val="center"/>
-            </w:pPr>
-          </w:p>
-        </w:tc>
-        <w:tc>
-          <w:tcPr>
-            <w:tcW w:w="491" w:type="dxa"/>
-          </w:tcPr>
-          <w:p>
-            <w:pPr>
-              <w:jc w:val="center"/>
-            </w:pPr>
-          </w:p>
-        </w:tc>
-        <w:tc>
-          <w:tcPr>
-            <w:tcW w:w="491" w:type="dxa"/>
-          </w:tcPr>
-          <w:p>
-            <w:pPr>
-              <w:jc w:val="center"/>
-            </w:pPr>
-          </w:p>
-        </w:tc>
-        <w:tc>
-          <w:tcPr>
-            <w:tcW w:w="491" w:type="dxa"/>
-          </w:tcPr>
-          <w:p>
-            <w:pPr>
-              <w:jc w:val="center"/>
-            </w:pPr>
-          </w:p>
-        </w:tc>
-        <w:tc>
-          <w:tcPr>
-            <w:tcW w:w="491" w:type="dxa"/>
-          </w:tcPr>
-          <w:p>
-            <w:pPr>
-              <w:jc w:val="center"/>
-            </w:pPr>
-          </w:p>
-        </w:tc>
-        <w:tc>
-          <w:tcPr>
-            <w:tcW w:w="491" w:type="dxa"/>
-          </w:tcPr>
-          <w:p>
-            <w:pPr>
-              <w:jc w:val="center"/>
-            </w:pPr>
-          </w:p>
-        </w:tc>
-        <w:tc>
-          <w:tcPr>
-            <w:tcW w:w="491" w:type="dxa"/>
-          </w:tcPr>
-          <w:p>
-            <w:pPr>
-              <w:jc w:val="center"/>
-            </w:pPr>
-          </w:p>
-        </w:tc>
-        <w:tc>
-          <w:tcPr>
-            <w:tcW w:w="491" w:type="dxa"/>
-          </w:tcPr>
-          <w:p>
-            <w:pPr>
-              <w:jc w:val="center"/>
-            </w:pPr>
-          </w:p>
-        </w:tc>
-        <w:tc>
-          <w:tcPr>
-            <w:tcW w:w="491" w:type="dxa"/>
-          </w:tcPr>
-          <w:p>
-            <w:pPr>
-              <w:jc w:val="center"/>
-            </w:pPr>
-          </w:p>
-        </w:tc>
-        <w:tc>
-          <w:tcPr>
-            <w:tcW w:w="491" w:type="dxa"/>
-          </w:tcPr>
-          <w:p>
-            <w:pPr>
-              <w:jc w:val="center"/>
-            </w:pPr>
-          </w:p>
-        </w:tc>
-        <w:tc>
-          <w:tcPr>
-            <w:tcW w:w="491" w:type="dxa"/>
-          </w:tcPr>
-          <w:p>
-            <w:pPr>
-              <w:jc w:val="center"/>
-            </w:pPr>
-          </w:p>
-        </w:tc>
-        <w:tc>
-          <w:tcPr>
-            <w:tcW w:w="491" w:type="dxa"/>
-          </w:tcPr>
-          <w:p>
-            <w:pPr>
-              <w:jc w:val="center"/>
-            </w:pPr>
-          </w:p>
-        </w:tc>
-        <w:tc>
-          <w:tcPr>
-            <w:tcW w:w="491" w:type="dxa"/>
-          </w:tcPr>
-          <w:p>
-            <w:pPr>
-              <w:jc w:val="center"/>
-            </w:pPr>
+            <w:r>
+              <w:rPr>
+                <w:rFonts w:ascii="Zapf Dingbats" w:hAnsi="Zapf Dingbats"/>
+                <w:color w:val="000000"/>
+              </w:rPr>
+              <w:t>✔</w:t>
+            </w:r>
+          </w:p>
+        </w:tc>
+        <w:tc>
+          <w:tcPr>
+            <w:tcW w:w="491" w:type="dxa"/>
+          </w:tcPr>
+          <w:p>
+            <w:pPr>
+              <w:jc w:val="center"/>
+            </w:pPr>
+            <w:r>
+              <w:rPr>
+                <w:rFonts w:ascii="Zapf Dingbats" w:hAnsi="Zapf Dingbats"/>
+                <w:color w:val="000000"/>
+              </w:rPr>
+              <w:t>✔</w:t>
+            </w:r>
+          </w:p>
+        </w:tc>
+        <w:tc>
+          <w:tcPr>
+            <w:tcW w:w="491" w:type="dxa"/>
+          </w:tcPr>
+          <w:p>
+            <w:pPr>
+              <w:jc w:val="center"/>
+            </w:pPr>
+            <w:r>
+              <w:rPr>
+                <w:rFonts w:ascii="Zapf Dingbats" w:hAnsi="Zapf Dingbats"/>
+                <w:color w:val="000000"/>
+              </w:rPr>
+              <w:t>✔</w:t>
+            </w:r>
+          </w:p>
+        </w:tc>
+        <w:tc>
+          <w:tcPr>
+            <w:tcW w:w="491" w:type="dxa"/>
+          </w:tcPr>
+          <w:p>
+            <w:pPr>
+              <w:jc w:val="center"/>
+            </w:pPr>
+          </w:p>
+        </w:tc>
+        <w:tc>
+          <w:tcPr>
+            <w:tcW w:w="491" w:type="dxa"/>
+          </w:tcPr>
+          <w:p>
+            <w:pPr>
+              <w:jc w:val="center"/>
+            </w:pPr>
+          </w:p>
+        </w:tc>
+        <w:tc>
+          <w:tcPr>
+            <w:tcW w:w="491" w:type="dxa"/>
+          </w:tcPr>
+          <w:p>
+            <w:pPr>
+              <w:jc w:val="center"/>
+            </w:pPr>
+            <w:r>
+              <w:rPr>
+                <w:rFonts w:ascii="Zapf Dingbats" w:hAnsi="Zapf Dingbats"/>
+                <w:color w:val="000000"/>
+              </w:rPr>
+              <w:t>✔</w:t>
+            </w:r>
+          </w:p>
+        </w:tc>
+        <w:tc>
+          <w:tcPr>
+            <w:tcW w:w="491" w:type="dxa"/>
+          </w:tcPr>
+          <w:p>
+            <w:pPr>
+              <w:jc w:val="center"/>
+            </w:pPr>
+            <w:r>
+              <w:rPr>
+                <w:rFonts w:ascii="Zapf Dingbats" w:hAnsi="Zapf Dingbats"/>
+                <w:color w:val="000000"/>
+              </w:rPr>
+              <w:t>✔</w:t>
+            </w:r>
+          </w:p>
+        </w:tc>
+        <w:tc>
+          <w:tcPr>
+            <w:tcW w:w="491" w:type="dxa"/>
+          </w:tcPr>
+          <w:p>
+            <w:pPr>
+              <w:jc w:val="center"/>
+            </w:pPr>
+          </w:p>
+        </w:tc>
+        <w:tc>
+          <w:tcPr>
+            <w:tcW w:w="491" w:type="dxa"/>
+          </w:tcPr>
+          <w:p>
+            <w:pPr>
+              <w:jc w:val="center"/>
+            </w:pPr>
+          </w:p>
+        </w:tc>
+        <w:tc>
+          <w:tcPr>
+            <w:tcW w:w="491" w:type="dxa"/>
+          </w:tcPr>
+          <w:p>
+            <w:pPr>
+              <w:jc w:val="center"/>
+            </w:pPr>
+          </w:p>
+        </w:tc>
+        <w:tc>
+          <w:tcPr>
+            <w:tcW w:w="491" w:type="dxa"/>
+          </w:tcPr>
+          <w:p>
+            <w:pPr>
+              <w:jc w:val="center"/>
+            </w:pPr>
+          </w:p>
+        </w:tc>
+        <w:tc>
+          <w:tcPr>
+            <w:tcW w:w="491" w:type="dxa"/>
+          </w:tcPr>
+          <w:p>
+            <w:pPr>
+              <w:jc w:val="center"/>
+            </w:pPr>
+          </w:p>
+        </w:tc>
+        <w:tc>
+          <w:tcPr>
+            <w:tcW w:w="491" w:type="dxa"/>
+          </w:tcPr>
+          <w:p>
+            <w:pPr>
+              <w:jc w:val="center"/>
+            </w:pPr>
+          </w:p>
+        </w:tc>
+        <w:tc>
+          <w:tcPr>
+            <w:tcW w:w="491" w:type="dxa"/>
+          </w:tcPr>
+          <w:p>
+            <w:pPr>
+              <w:jc w:val="center"/>
+            </w:pPr>
+          </w:p>
+        </w:tc>
+        <w:tc>
+          <w:tcPr>
+            <w:tcW w:w="491" w:type="dxa"/>
+          </w:tcPr>
+          <w:p>
+            <w:pPr>
+              <w:jc w:val="center"/>
+            </w:pPr>
+          </w:p>
+        </w:tc>
+        <w:tc>
+          <w:tcPr>
+            <w:tcW w:w="491" w:type="dxa"/>
+          </w:tcPr>
+          <w:p>
+            <w:pPr>
+              <w:jc w:val="center"/>
+            </w:pPr>
+            <w:r>
+              <w:rPr>
+                <w:rFonts w:ascii="Zapf Dingbats" w:hAnsi="Zapf Dingbats"/>
+                <w:color w:val="000000"/>
+              </w:rPr>
+              <w:t>✔</w:t>
+            </w:r>
+          </w:p>
+        </w:tc>
+        <w:tc>
+          <w:tcPr>
+            <w:tcW w:w="491" w:type="dxa"/>
+          </w:tcPr>
+          <w:p>
+            <w:pPr>
+              <w:jc w:val="center"/>
+            </w:pPr>
+            <w:r>
+              <w:rPr>
+                <w:rFonts w:ascii="Zapf Dingbats" w:hAnsi="Zapf Dingbats"/>
+                <w:color w:val="000000"/>
+              </w:rPr>
+              <w:t>✔</w:t>
+            </w:r>
           </w:p>
         </w:tc>
         <w:tc>
@@ -5459,33 +5787,13 @@
                 <w:b/>
                 <w:color w:val="FFFFFF" w:themeColor="background1"/>
               </w:rPr>
-              <w:t>URS-15</w:t>
+              <w:t>URS-16</w:t>
             </w:r>
           </w:p>
         </w:tc>
         <w:tc>
           <w:tcPr>
             <w:tcW w:w="492" w:type="dxa"/>
-          </w:tcPr>
-          <w:p>
-            <w:pPr>
-              <w:jc w:val="center"/>
-            </w:pPr>
-          </w:p>
-        </w:tc>
-        <w:tc>
-          <w:tcPr>
-            <w:tcW w:w="491" w:type="dxa"/>
-          </w:tcPr>
-          <w:p>
-            <w:pPr>
-              <w:jc w:val="center"/>
-            </w:pPr>
-          </w:p>
-        </w:tc>
-        <w:tc>
-          <w:tcPr>
-            <w:tcW w:w="491" w:type="dxa"/>
           </w:tcPr>
           <w:p>
             <w:pPr>
@@ -5555,6 +5863,196 @@
             <w:pPr>
               <w:jc w:val="center"/>
             </w:pPr>
+          </w:p>
+        </w:tc>
+        <w:tc>
+          <w:tcPr>
+            <w:tcW w:w="491" w:type="dxa"/>
+          </w:tcPr>
+          <w:p>
+            <w:pPr>
+              <w:jc w:val="center"/>
+            </w:pPr>
+          </w:p>
+        </w:tc>
+        <w:tc>
+          <w:tcPr>
+            <w:tcW w:w="491" w:type="dxa"/>
+          </w:tcPr>
+          <w:p>
+            <w:pPr>
+              <w:jc w:val="center"/>
+            </w:pPr>
+          </w:p>
+        </w:tc>
+        <w:tc>
+          <w:tcPr>
+            <w:tcW w:w="491" w:type="dxa"/>
+          </w:tcPr>
+          <w:p>
+            <w:pPr>
+              <w:jc w:val="center"/>
+            </w:pPr>
+          </w:p>
+        </w:tc>
+        <w:tc>
+          <w:tcPr>
+            <w:tcW w:w="491" w:type="dxa"/>
+          </w:tcPr>
+          <w:p>
+            <w:pPr>
+              <w:jc w:val="center"/>
+            </w:pPr>
+          </w:p>
+        </w:tc>
+        <w:tc>
+          <w:tcPr>
+            <w:tcW w:w="491" w:type="dxa"/>
+          </w:tcPr>
+          <w:p>
+            <w:pPr>
+              <w:jc w:val="center"/>
+            </w:pPr>
+          </w:p>
+        </w:tc>
+        <w:tc>
+          <w:tcPr>
+            <w:tcW w:w="491" w:type="dxa"/>
+          </w:tcPr>
+          <w:p>
+            <w:pPr>
+              <w:jc w:val="center"/>
+            </w:pPr>
+          </w:p>
+        </w:tc>
+        <w:tc>
+          <w:tcPr>
+            <w:tcW w:w="491" w:type="dxa"/>
+          </w:tcPr>
+          <w:p>
+            <w:pPr>
+              <w:jc w:val="center"/>
+            </w:pPr>
+          </w:p>
+        </w:tc>
+        <w:tc>
+          <w:tcPr>
+            <w:tcW w:w="491" w:type="dxa"/>
+          </w:tcPr>
+          <w:p>
+            <w:pPr>
+              <w:jc w:val="center"/>
+            </w:pPr>
+          </w:p>
+        </w:tc>
+        <w:tc>
+          <w:tcPr>
+            <w:tcW w:w="491" w:type="dxa"/>
+          </w:tcPr>
+          <w:p>
+            <w:pPr>
+              <w:jc w:val="center"/>
+            </w:pPr>
+          </w:p>
+        </w:tc>
+        <w:tc>
+          <w:tcPr>
+            <w:tcW w:w="491" w:type="dxa"/>
+          </w:tcPr>
+          <w:p>
+            <w:pPr>
+              <w:jc w:val="center"/>
+            </w:pPr>
+          </w:p>
+        </w:tc>
+        <w:tc>
+          <w:tcPr>
+            <w:tcW w:w="491" w:type="dxa"/>
+          </w:tcPr>
+          <w:p>
+            <w:pPr>
+              <w:jc w:val="center"/>
+            </w:pPr>
+          </w:p>
+        </w:tc>
+        <w:tc>
+          <w:tcPr>
+            <w:tcW w:w="491" w:type="dxa"/>
+          </w:tcPr>
+          <w:p>
+            <w:pPr>
+              <w:jc w:val="center"/>
+            </w:pPr>
+          </w:p>
+        </w:tc>
+        <w:tc>
+          <w:tcPr>
+            <w:tcW w:w="491" w:type="dxa"/>
+          </w:tcPr>
+          <w:p>
+            <w:pPr>
+              <w:jc w:val="center"/>
+            </w:pPr>
+          </w:p>
+        </w:tc>
+        <w:tc>
+          <w:tcPr>
+            <w:tcW w:w="491" w:type="dxa"/>
+          </w:tcPr>
+          <w:p>
+            <w:pPr>
+              <w:jc w:val="center"/>
+            </w:pPr>
+          </w:p>
+        </w:tc>
+        <w:tc>
+          <w:tcPr>
+            <w:tcW w:w="491" w:type="dxa"/>
+          </w:tcPr>
+          <w:p>
+            <w:pPr>
+              <w:jc w:val="center"/>
+            </w:pPr>
+          </w:p>
+        </w:tc>
+        <w:tc>
+          <w:tcPr>
+            <w:tcW w:w="491" w:type="dxa"/>
+          </w:tcPr>
+          <w:p>
+            <w:pPr>
+              <w:jc w:val="center"/>
+            </w:pPr>
+          </w:p>
+        </w:tc>
+        <w:tc>
+          <w:tcPr>
+            <w:tcW w:w="491" w:type="dxa"/>
+          </w:tcPr>
+          <w:p>
+            <w:pPr>
+              <w:jc w:val="center"/>
+            </w:pPr>
+          </w:p>
+        </w:tc>
+        <w:tc>
+          <w:tcPr>
+            <w:tcW w:w="491" w:type="dxa"/>
+          </w:tcPr>
+          <w:p>
+            <w:pPr>
+              <w:jc w:val="center"/>
+            </w:pPr>
+          </w:p>
+        </w:tc>
+        <w:tc>
+          <w:tcPr>
+            <w:tcW w:w="491" w:type="dxa"/>
+          </w:tcPr>
+          <w:p>
+            <w:pPr>
+              <w:jc w:val="center"/>
+            </w:pPr>
             <w:r>
               <w:rPr>
                 <w:rFonts w:ascii="Zapf Dingbats" w:hAnsi="Zapf Dingbats"/>
@@ -5574,6 +6072,259 @@
             </w:pPr>
           </w:p>
         </w:tc>
+      </w:tr>
+      <w:tr>
+        <w:tc>
+          <w:tcPr>
+            <w:tcW w:w="949" w:type="dxa"/>
+            <w:shd w:val="clear" w:color="auto" w:fill="FF0080"/>
+          </w:tcPr>
+          <w:p>
+            <w:pPr>
+              <w:rPr>
+                <w:b/>
+                <w:color w:val="FFFFFF" w:themeColor="background1"/>
+              </w:rPr>
+            </w:pPr>
+            <w:r>
+              <w:rPr>
+                <w:b/>
+                <w:color w:val="FFFFFF" w:themeColor="background1"/>
+              </w:rPr>
+              <w:t>URS-17</w:t>
+            </w:r>
+          </w:p>
+        </w:tc>
+        <w:tc>
+          <w:tcPr>
+            <w:tcW w:w="492" w:type="dxa"/>
+          </w:tcPr>
+          <w:p>
+            <w:pPr>
+              <w:jc w:val="center"/>
+            </w:pPr>
+          </w:p>
+        </w:tc>
+        <w:tc>
+          <w:tcPr>
+            <w:tcW w:w="491" w:type="dxa"/>
+          </w:tcPr>
+          <w:p>
+            <w:pPr>
+              <w:jc w:val="center"/>
+            </w:pPr>
+          </w:p>
+        </w:tc>
+        <w:tc>
+          <w:tcPr>
+            <w:tcW w:w="491" w:type="dxa"/>
+          </w:tcPr>
+          <w:p>
+            <w:pPr>
+              <w:jc w:val="center"/>
+            </w:pPr>
+          </w:p>
+        </w:tc>
+        <w:tc>
+          <w:tcPr>
+            <w:tcW w:w="491" w:type="dxa"/>
+          </w:tcPr>
+          <w:p>
+            <w:pPr>
+              <w:jc w:val="center"/>
+            </w:pPr>
+          </w:p>
+        </w:tc>
+        <w:tc>
+          <w:tcPr>
+            <w:tcW w:w="491" w:type="dxa"/>
+          </w:tcPr>
+          <w:p>
+            <w:pPr>
+              <w:jc w:val="center"/>
+            </w:pPr>
+          </w:p>
+        </w:tc>
+        <w:tc>
+          <w:tcPr>
+            <w:tcW w:w="491" w:type="dxa"/>
+          </w:tcPr>
+          <w:p>
+            <w:pPr>
+              <w:jc w:val="center"/>
+            </w:pPr>
+          </w:p>
+        </w:tc>
+        <w:tc>
+          <w:tcPr>
+            <w:tcW w:w="491" w:type="dxa"/>
+          </w:tcPr>
+          <w:p>
+            <w:pPr>
+              <w:jc w:val="center"/>
+            </w:pPr>
+          </w:p>
+        </w:tc>
+        <w:tc>
+          <w:tcPr>
+            <w:tcW w:w="491" w:type="dxa"/>
+          </w:tcPr>
+          <w:p>
+            <w:pPr>
+              <w:jc w:val="center"/>
+            </w:pPr>
+          </w:p>
+        </w:tc>
+        <w:tc>
+          <w:tcPr>
+            <w:tcW w:w="491" w:type="dxa"/>
+          </w:tcPr>
+          <w:p>
+            <w:pPr>
+              <w:jc w:val="center"/>
+            </w:pPr>
+          </w:p>
+        </w:tc>
+        <w:tc>
+          <w:tcPr>
+            <w:tcW w:w="491" w:type="dxa"/>
+          </w:tcPr>
+          <w:p>
+            <w:pPr>
+              <w:jc w:val="center"/>
+            </w:pPr>
+          </w:p>
+        </w:tc>
+        <w:tc>
+          <w:tcPr>
+            <w:tcW w:w="491" w:type="dxa"/>
+          </w:tcPr>
+          <w:p>
+            <w:pPr>
+              <w:jc w:val="center"/>
+            </w:pPr>
+          </w:p>
+        </w:tc>
+        <w:tc>
+          <w:tcPr>
+            <w:tcW w:w="491" w:type="dxa"/>
+          </w:tcPr>
+          <w:p>
+            <w:pPr>
+              <w:jc w:val="center"/>
+            </w:pPr>
+          </w:p>
+        </w:tc>
+        <w:tc>
+          <w:tcPr>
+            <w:tcW w:w="491" w:type="dxa"/>
+          </w:tcPr>
+          <w:p>
+            <w:pPr>
+              <w:jc w:val="center"/>
+            </w:pPr>
+          </w:p>
+        </w:tc>
+        <w:tc>
+          <w:tcPr>
+            <w:tcW w:w="491" w:type="dxa"/>
+          </w:tcPr>
+          <w:p>
+            <w:pPr>
+              <w:jc w:val="center"/>
+            </w:pPr>
+          </w:p>
+        </w:tc>
+        <w:tc>
+          <w:tcPr>
+            <w:tcW w:w="491" w:type="dxa"/>
+          </w:tcPr>
+          <w:p>
+            <w:pPr>
+              <w:jc w:val="center"/>
+            </w:pPr>
+          </w:p>
+        </w:tc>
+        <w:tc>
+          <w:tcPr>
+            <w:tcW w:w="491" w:type="dxa"/>
+          </w:tcPr>
+          <w:p>
+            <w:pPr>
+              <w:jc w:val="center"/>
+            </w:pPr>
+          </w:p>
+        </w:tc>
+        <w:tc>
+          <w:tcPr>
+            <w:tcW w:w="491" w:type="dxa"/>
+          </w:tcPr>
+          <w:p>
+            <w:pPr>
+              <w:jc w:val="center"/>
+            </w:pPr>
+          </w:p>
+        </w:tc>
+        <w:tc>
+          <w:tcPr>
+            <w:tcW w:w="491" w:type="dxa"/>
+          </w:tcPr>
+          <w:p>
+            <w:pPr>
+              <w:jc w:val="center"/>
+            </w:pPr>
+          </w:p>
+        </w:tc>
+        <w:tc>
+          <w:tcPr>
+            <w:tcW w:w="491" w:type="dxa"/>
+          </w:tcPr>
+          <w:p>
+            <w:pPr>
+              <w:jc w:val="center"/>
+            </w:pPr>
+          </w:p>
+        </w:tc>
+        <w:tc>
+          <w:tcPr>
+            <w:tcW w:w="491" w:type="dxa"/>
+          </w:tcPr>
+          <w:p>
+            <w:pPr>
+              <w:jc w:val="center"/>
+            </w:pPr>
+          </w:p>
+        </w:tc>
+        <w:tc>
+          <w:tcPr>
+            <w:tcW w:w="491" w:type="dxa"/>
+          </w:tcPr>
+          <w:p>
+            <w:pPr>
+              <w:jc w:val="center"/>
+            </w:pPr>
+          </w:p>
+        </w:tc>
+        <w:tc>
+          <w:tcPr>
+            <w:tcW w:w="491" w:type="dxa"/>
+          </w:tcPr>
+          <w:p>
+            <w:pPr>
+              <w:jc w:val="center"/>
+            </w:pPr>
+          </w:p>
+        </w:tc>
+        <w:tc>
+          <w:tcPr>
+            <w:tcW w:w="491" w:type="dxa"/>
+          </w:tcPr>
+          <w:p>
+            <w:pPr>
+              <w:jc w:val="center"/>
+            </w:pPr>
+          </w:p>
+        </w:tc>
         <w:tc>
           <w:tcPr>
             <w:tcW w:w="491" w:type="dxa"/>
@@ -5609,167 +6360,6 @@
             <w:pPr>
               <w:jc w:val="center"/>
             </w:pPr>
-            <w:r>
-              <w:rPr>
-                <w:rFonts w:ascii="Zapf Dingbats" w:hAnsi="Zapf Dingbats"/>
-                <w:color w:val="000000"/>
-              </w:rPr>
-              <w:t>✔</w:t>
-            </w:r>
-          </w:p>
-        </w:tc>
-        <w:tc>
-          <w:tcPr>
-            <w:tcW w:w="491" w:type="dxa"/>
-          </w:tcPr>
-          <w:p>
-            <w:pPr>
-              <w:jc w:val="center"/>
-            </w:pPr>
-          </w:p>
-        </w:tc>
-        <w:tc>
-          <w:tcPr>
-            <w:tcW w:w="491" w:type="dxa"/>
-          </w:tcPr>
-          <w:p>
-            <w:pPr>
-              <w:jc w:val="center"/>
-            </w:pPr>
-          </w:p>
-        </w:tc>
-        <w:tc>
-          <w:tcPr>
-            <w:tcW w:w="491" w:type="dxa"/>
-          </w:tcPr>
-          <w:p>
-            <w:pPr>
-              <w:jc w:val="center"/>
-            </w:pPr>
-          </w:p>
-        </w:tc>
-        <w:tc>
-          <w:tcPr>
-            <w:tcW w:w="491" w:type="dxa"/>
-          </w:tcPr>
-          <w:p>
-            <w:pPr>
-              <w:jc w:val="center"/>
-            </w:pPr>
-          </w:p>
-        </w:tc>
-        <w:tc>
-          <w:tcPr>
-            <w:tcW w:w="491" w:type="dxa"/>
-          </w:tcPr>
-          <w:p>
-            <w:pPr>
-              <w:jc w:val="center"/>
-            </w:pPr>
-          </w:p>
-        </w:tc>
-        <w:tc>
-          <w:tcPr>
-            <w:tcW w:w="491" w:type="dxa"/>
-          </w:tcPr>
-          <w:p>
-            <w:pPr>
-              <w:jc w:val="center"/>
-            </w:pPr>
-          </w:p>
-        </w:tc>
-        <w:tc>
-          <w:tcPr>
-            <w:tcW w:w="491" w:type="dxa"/>
-          </w:tcPr>
-          <w:p>
-            <w:pPr>
-              <w:jc w:val="center"/>
-            </w:pPr>
-          </w:p>
-        </w:tc>
-        <w:tc>
-          <w:tcPr>
-            <w:tcW w:w="491" w:type="dxa"/>
-          </w:tcPr>
-          <w:p>
-            <w:pPr>
-              <w:jc w:val="center"/>
-            </w:pPr>
-          </w:p>
-        </w:tc>
-        <w:tc>
-          <w:tcPr>
-            <w:tcW w:w="491" w:type="dxa"/>
-          </w:tcPr>
-          <w:p>
-            <w:pPr>
-              <w:jc w:val="center"/>
-            </w:pPr>
-            <w:r>
-              <w:rPr>
-                <w:rFonts w:ascii="Zapf Dingbats" w:hAnsi="Zapf Dingbats"/>
-                <w:color w:val="000000"/>
-              </w:rPr>
-              <w:t>✔</w:t>
-            </w:r>
-          </w:p>
-        </w:tc>
-        <w:tc>
-          <w:tcPr>
-            <w:tcW w:w="491" w:type="dxa"/>
-          </w:tcPr>
-          <w:p>
-            <w:pPr>
-              <w:jc w:val="center"/>
-            </w:pPr>
-            <w:r>
-              <w:rPr>
-                <w:rFonts w:ascii="Zapf Dingbats" w:hAnsi="Zapf Dingbats"/>
-                <w:color w:val="000000"/>
-              </w:rPr>
-              <w:t>✔</w:t>
-            </w:r>
-          </w:p>
-        </w:tc>
-        <w:tc>
-          <w:tcPr>
-            <w:tcW w:w="491" w:type="dxa"/>
-          </w:tcPr>
-          <w:p>
-            <w:pPr>
-              <w:jc w:val="center"/>
-            </w:pPr>
-          </w:p>
-        </w:tc>
-        <w:tc>
-          <w:tcPr>
-            <w:tcW w:w="491" w:type="dxa"/>
-          </w:tcPr>
-          <w:p>
-            <w:pPr>
-              <w:jc w:val="center"/>
-            </w:pPr>
-          </w:p>
-        </w:tc>
-        <w:tc>
-          <w:tcPr>
-            <w:tcW w:w="491" w:type="dxa"/>
-          </w:tcPr>
-          <w:p>
-            <w:pPr>
-              <w:jc w:val="center"/>
-            </w:pPr>
-          </w:p>
-        </w:tc>
-        <w:tc>
-          <w:tcPr>
-            <w:tcW w:w="491" w:type="dxa"/>
-          </w:tcPr>
-          <w:p>
-            <w:pPr>
-              <w:jc w:val="center"/>
-            </w:pPr>
           </w:p>
         </w:tc>
       </w:tr>
@@ -5791,7 +6381,7 @@
                 <w:b/>
                 <w:color w:val="FFFFFF" w:themeColor="background1"/>
               </w:rPr>
-              <w:t>URS-16</w:t>
+              <w:t>URS-18</w:t>
             </w:r>
           </w:p>
         </w:tc>
@@ -5833,619 +6423,16 @@
             <w:pPr>
               <w:jc w:val="center"/>
             </w:pPr>
-            <w:r>
-              <w:rPr>
-                <w:rFonts w:ascii="Zapf Dingbats" w:hAnsi="Zapf Dingbats"/>
-                <w:color w:val="000000"/>
-              </w:rPr>
-              <w:t>✔</w:t>
-            </w:r>
-          </w:p>
-        </w:tc>
-        <w:tc>
-          <w:tcPr>
-            <w:tcW w:w="491" w:type="dxa"/>
-          </w:tcPr>
-          <w:p>
-            <w:pPr>
-              <w:jc w:val="center"/>
-            </w:pPr>
-            <w:r>
-              <w:rPr>
-                <w:rFonts w:ascii="Zapf Dingbats" w:hAnsi="Zapf Dingbats"/>
-                <w:color w:val="000000"/>
-              </w:rPr>
-              <w:t>✔</w:t>
-            </w:r>
-          </w:p>
-        </w:tc>
-        <w:tc>
-          <w:tcPr>
-            <w:tcW w:w="491" w:type="dxa"/>
-          </w:tcPr>
-          <w:p>
-            <w:pPr>
-              <w:jc w:val="center"/>
-            </w:pPr>
-          </w:p>
-        </w:tc>
-        <w:tc>
-          <w:tcPr>
-            <w:tcW w:w="491" w:type="dxa"/>
-          </w:tcPr>
-          <w:p>
-            <w:pPr>
-              <w:jc w:val="center"/>
-            </w:pPr>
-          </w:p>
-        </w:tc>
-        <w:tc>
-          <w:tcPr>
-            <w:tcW w:w="491" w:type="dxa"/>
-          </w:tcPr>
-          <w:p>
-            <w:pPr>
-              <w:jc w:val="center"/>
-            </w:pPr>
-          </w:p>
-        </w:tc>
-        <w:tc>
-          <w:tcPr>
-            <w:tcW w:w="491" w:type="dxa"/>
-          </w:tcPr>
-          <w:p>
-            <w:pPr>
-              <w:jc w:val="center"/>
-            </w:pPr>
-          </w:p>
-        </w:tc>
-        <w:tc>
-          <w:tcPr>
-            <w:tcW w:w="491" w:type="dxa"/>
-          </w:tcPr>
-          <w:p>
-            <w:pPr>
-              <w:jc w:val="center"/>
-            </w:pPr>
-          </w:p>
-        </w:tc>
-        <w:tc>
-          <w:tcPr>
-            <w:tcW w:w="491" w:type="dxa"/>
-          </w:tcPr>
-          <w:p>
-            <w:pPr>
-              <w:jc w:val="center"/>
-            </w:pPr>
-          </w:p>
-        </w:tc>
-        <w:tc>
-          <w:tcPr>
-            <w:tcW w:w="491" w:type="dxa"/>
-          </w:tcPr>
-          <w:p>
-            <w:pPr>
-              <w:jc w:val="center"/>
-            </w:pPr>
-          </w:p>
-        </w:tc>
-        <w:tc>
-          <w:tcPr>
-            <w:tcW w:w="491" w:type="dxa"/>
-          </w:tcPr>
-          <w:p>
-            <w:pPr>
-              <w:jc w:val="center"/>
-            </w:pPr>
-          </w:p>
-        </w:tc>
-        <w:tc>
-          <w:tcPr>
-            <w:tcW w:w="491" w:type="dxa"/>
-          </w:tcPr>
-          <w:p>
-            <w:pPr>
-              <w:jc w:val="center"/>
-            </w:pPr>
-          </w:p>
-        </w:tc>
-        <w:tc>
-          <w:tcPr>
-            <w:tcW w:w="491" w:type="dxa"/>
-          </w:tcPr>
-          <w:p>
-            <w:pPr>
-              <w:jc w:val="center"/>
-            </w:pPr>
-          </w:p>
-        </w:tc>
-        <w:tc>
-          <w:tcPr>
-            <w:tcW w:w="491" w:type="dxa"/>
-          </w:tcPr>
-          <w:p>
-            <w:pPr>
-              <w:jc w:val="center"/>
-            </w:pPr>
-          </w:p>
-        </w:tc>
-        <w:tc>
-          <w:tcPr>
-            <w:tcW w:w="491" w:type="dxa"/>
-          </w:tcPr>
-          <w:p>
-            <w:pPr>
-              <w:jc w:val="center"/>
-            </w:pPr>
-          </w:p>
-        </w:tc>
-        <w:tc>
-          <w:tcPr>
-            <w:tcW w:w="491" w:type="dxa"/>
-          </w:tcPr>
-          <w:p>
-            <w:pPr>
-              <w:jc w:val="center"/>
-            </w:pPr>
-          </w:p>
-        </w:tc>
-        <w:tc>
-          <w:tcPr>
-            <w:tcW w:w="491" w:type="dxa"/>
-          </w:tcPr>
-          <w:p>
-            <w:pPr>
-              <w:jc w:val="center"/>
-            </w:pPr>
-          </w:p>
-        </w:tc>
-        <w:tc>
-          <w:tcPr>
-            <w:tcW w:w="491" w:type="dxa"/>
-          </w:tcPr>
-          <w:p>
-            <w:pPr>
-              <w:jc w:val="center"/>
-            </w:pPr>
-          </w:p>
-        </w:tc>
-        <w:tc>
-          <w:tcPr>
-            <w:tcW w:w="491" w:type="dxa"/>
-          </w:tcPr>
-          <w:p>
-            <w:pPr>
-              <w:jc w:val="center"/>
-            </w:pPr>
-          </w:p>
-        </w:tc>
-        <w:tc>
-          <w:tcPr>
-            <w:tcW w:w="491" w:type="dxa"/>
-          </w:tcPr>
-          <w:p>
-            <w:pPr>
-              <w:jc w:val="center"/>
-            </w:pPr>
-          </w:p>
-        </w:tc>
-        <w:tc>
-          <w:tcPr>
-            <w:tcW w:w="491" w:type="dxa"/>
-          </w:tcPr>
-          <w:p>
-            <w:pPr>
-              <w:jc w:val="center"/>
-            </w:pPr>
-          </w:p>
-        </w:tc>
-        <w:tc>
-          <w:tcPr>
-            <w:tcW w:w="491" w:type="dxa"/>
-          </w:tcPr>
-          <w:p>
-            <w:pPr>
-              <w:jc w:val="center"/>
-            </w:pPr>
-          </w:p>
-        </w:tc>
-        <w:tc>
-          <w:tcPr>
-            <w:tcW w:w="491" w:type="dxa"/>
-          </w:tcPr>
-          <w:p>
-            <w:pPr>
-              <w:jc w:val="center"/>
-            </w:pPr>
-            <w:r>
-              <w:rPr>
-                <w:rFonts w:ascii="Zapf Dingbats" w:hAnsi="Zapf Dingbats"/>
-                <w:color w:val="000000"/>
-              </w:rPr>
-              <w:t>✔</w:t>
-            </w:r>
-          </w:p>
-        </w:tc>
-        <w:tc>
-          <w:tcPr>
-            <w:tcW w:w="491" w:type="dxa"/>
-          </w:tcPr>
-          <w:p>
-            <w:pPr>
-              <w:jc w:val="center"/>
-            </w:pPr>
-          </w:p>
-        </w:tc>
-      </w:tr>
-      <w:tr>
-        <w:tc>
-          <w:tcPr>
-            <w:tcW w:w="949" w:type="dxa"/>
-            <w:shd w:val="clear" w:color="auto" w:fill="FF0080"/>
-          </w:tcPr>
-          <w:p>
-            <w:pPr>
-              <w:rPr>
-                <w:b/>
-                <w:color w:val="FFFFFF" w:themeColor="background1"/>
-              </w:rPr>
-            </w:pPr>
-            <w:r>
-              <w:rPr>
-                <w:b/>
-                <w:color w:val="FFFFFF" w:themeColor="background1"/>
-              </w:rPr>
-              <w:t>URS-17</w:t>
-            </w:r>
-          </w:p>
-        </w:tc>
-        <w:tc>
-          <w:tcPr>
-            <w:tcW w:w="492" w:type="dxa"/>
-          </w:tcPr>
-          <w:p>
-            <w:pPr>
-              <w:jc w:val="center"/>
-            </w:pPr>
-          </w:p>
-        </w:tc>
-        <w:tc>
-          <w:tcPr>
-            <w:tcW w:w="491" w:type="dxa"/>
-          </w:tcPr>
-          <w:p>
-            <w:pPr>
-              <w:jc w:val="center"/>
-            </w:pPr>
-          </w:p>
-        </w:tc>
-        <w:tc>
-          <w:tcPr>
-            <w:tcW w:w="491" w:type="dxa"/>
-          </w:tcPr>
-          <w:p>
-            <w:pPr>
-              <w:jc w:val="center"/>
-            </w:pPr>
-          </w:p>
-        </w:tc>
-        <w:tc>
-          <w:tcPr>
-            <w:tcW w:w="491" w:type="dxa"/>
-          </w:tcPr>
-          <w:p>
-            <w:pPr>
-              <w:jc w:val="center"/>
-            </w:pPr>
-          </w:p>
-        </w:tc>
-        <w:tc>
-          <w:tcPr>
-            <w:tcW w:w="491" w:type="dxa"/>
-          </w:tcPr>
-          <w:p>
-            <w:pPr>
-              <w:jc w:val="center"/>
-            </w:pPr>
-          </w:p>
-        </w:tc>
-        <w:tc>
-          <w:tcPr>
-            <w:tcW w:w="491" w:type="dxa"/>
-          </w:tcPr>
-          <w:p>
-            <w:pPr>
-              <w:jc w:val="center"/>
-            </w:pPr>
-          </w:p>
-        </w:tc>
-        <w:tc>
-          <w:tcPr>
-            <w:tcW w:w="491" w:type="dxa"/>
-          </w:tcPr>
-          <w:p>
-            <w:pPr>
-              <w:jc w:val="center"/>
-            </w:pPr>
-          </w:p>
-        </w:tc>
-        <w:tc>
-          <w:tcPr>
-            <w:tcW w:w="491" w:type="dxa"/>
-          </w:tcPr>
-          <w:p>
-            <w:pPr>
-              <w:jc w:val="center"/>
-            </w:pPr>
-          </w:p>
-        </w:tc>
-        <w:tc>
-          <w:tcPr>
-            <w:tcW w:w="491" w:type="dxa"/>
-          </w:tcPr>
-          <w:p>
-            <w:pPr>
-              <w:jc w:val="center"/>
-            </w:pPr>
-          </w:p>
-        </w:tc>
-        <w:tc>
-          <w:tcPr>
-            <w:tcW w:w="491" w:type="dxa"/>
-          </w:tcPr>
-          <w:p>
-            <w:pPr>
-              <w:jc w:val="center"/>
-            </w:pPr>
-          </w:p>
-        </w:tc>
-        <w:tc>
-          <w:tcPr>
-            <w:tcW w:w="491" w:type="dxa"/>
-          </w:tcPr>
-          <w:p>
-            <w:pPr>
-              <w:jc w:val="center"/>
-            </w:pPr>
-          </w:p>
-        </w:tc>
-        <w:tc>
-          <w:tcPr>
-            <w:tcW w:w="491" w:type="dxa"/>
-          </w:tcPr>
-          <w:p>
-            <w:pPr>
-              <w:jc w:val="center"/>
-            </w:pPr>
-          </w:p>
-        </w:tc>
-        <w:tc>
-          <w:tcPr>
-            <w:tcW w:w="491" w:type="dxa"/>
-          </w:tcPr>
-          <w:p>
-            <w:pPr>
-              <w:jc w:val="center"/>
-            </w:pPr>
-          </w:p>
-        </w:tc>
-        <w:tc>
-          <w:tcPr>
-            <w:tcW w:w="491" w:type="dxa"/>
-          </w:tcPr>
-          <w:p>
-            <w:pPr>
-              <w:jc w:val="center"/>
-            </w:pPr>
-          </w:p>
-        </w:tc>
-        <w:tc>
-          <w:tcPr>
-            <w:tcW w:w="491" w:type="dxa"/>
-          </w:tcPr>
-          <w:p>
-            <w:pPr>
-              <w:jc w:val="center"/>
-            </w:pPr>
-          </w:p>
-        </w:tc>
-        <w:tc>
-          <w:tcPr>
-            <w:tcW w:w="491" w:type="dxa"/>
-          </w:tcPr>
-          <w:p>
-            <w:pPr>
-              <w:jc w:val="center"/>
-            </w:pPr>
-          </w:p>
-        </w:tc>
-        <w:tc>
-          <w:tcPr>
-            <w:tcW w:w="491" w:type="dxa"/>
-          </w:tcPr>
-          <w:p>
-            <w:pPr>
-              <w:jc w:val="center"/>
-            </w:pPr>
-          </w:p>
-        </w:tc>
-        <w:tc>
-          <w:tcPr>
-            <w:tcW w:w="491" w:type="dxa"/>
-          </w:tcPr>
-          <w:p>
-            <w:pPr>
-              <w:jc w:val="center"/>
-            </w:pPr>
-          </w:p>
-        </w:tc>
-        <w:tc>
-          <w:tcPr>
-            <w:tcW w:w="491" w:type="dxa"/>
-          </w:tcPr>
-          <w:p>
-            <w:pPr>
-              <w:jc w:val="center"/>
-            </w:pPr>
-          </w:p>
-        </w:tc>
-        <w:tc>
-          <w:tcPr>
-            <w:tcW w:w="491" w:type="dxa"/>
-          </w:tcPr>
-          <w:p>
-            <w:pPr>
-              <w:jc w:val="center"/>
-            </w:pPr>
-          </w:p>
-        </w:tc>
-        <w:tc>
-          <w:tcPr>
-            <w:tcW w:w="491" w:type="dxa"/>
-          </w:tcPr>
-          <w:p>
-            <w:pPr>
-              <w:jc w:val="center"/>
-            </w:pPr>
-          </w:p>
-        </w:tc>
-        <w:tc>
-          <w:tcPr>
-            <w:tcW w:w="491" w:type="dxa"/>
-          </w:tcPr>
-          <w:p>
-            <w:pPr>
-              <w:jc w:val="center"/>
-            </w:pPr>
-          </w:p>
-        </w:tc>
-        <w:tc>
-          <w:tcPr>
-            <w:tcW w:w="491" w:type="dxa"/>
-          </w:tcPr>
-          <w:p>
-            <w:pPr>
-              <w:jc w:val="center"/>
-            </w:pPr>
-          </w:p>
-        </w:tc>
-        <w:tc>
-          <w:tcPr>
-            <w:tcW w:w="491" w:type="dxa"/>
-          </w:tcPr>
-          <w:p>
-            <w:pPr>
-              <w:jc w:val="center"/>
-            </w:pPr>
-          </w:p>
-        </w:tc>
-        <w:tc>
-          <w:tcPr>
-            <w:tcW w:w="491" w:type="dxa"/>
-          </w:tcPr>
-          <w:p>
-            <w:pPr>
-              <w:jc w:val="center"/>
-            </w:pPr>
-            <w:r>
-              <w:rPr>
-                <w:rFonts w:ascii="Zapf Dingbats" w:hAnsi="Zapf Dingbats"/>
-                <w:color w:val="000000"/>
-              </w:rPr>
-              <w:t>✔</w:t>
-            </w:r>
-            <w:bookmarkStart w:id="0" w:name="_GoBack"/>
-            <w:bookmarkEnd w:id="0"/>
-          </w:p>
-        </w:tc>
-        <w:tc>
-          <w:tcPr>
-            <w:tcW w:w="491" w:type="dxa"/>
-          </w:tcPr>
-          <w:p>
-            <w:pPr>
-              <w:jc w:val="center"/>
-            </w:pPr>
-          </w:p>
-        </w:tc>
-      </w:tr>
-      <w:tr>
-        <w:tc>
-          <w:tcPr>
-            <w:tcW w:w="949" w:type="dxa"/>
-            <w:shd w:val="clear" w:color="auto" w:fill="FF0080"/>
-          </w:tcPr>
-          <w:p>
-            <w:pPr>
-              <w:rPr>
-                <w:b/>
-                <w:color w:val="FFFFFF" w:themeColor="background1"/>
-              </w:rPr>
-            </w:pPr>
-            <w:r>
-              <w:rPr>
-                <w:b/>
-                <w:color w:val="FFFFFF" w:themeColor="background1"/>
-              </w:rPr>
-              <w:t>URS-18</w:t>
-            </w:r>
-          </w:p>
-        </w:tc>
-        <w:tc>
-          <w:tcPr>
-            <w:tcW w:w="492" w:type="dxa"/>
-          </w:tcPr>
-          <w:p>
-            <w:pPr>
-              <w:jc w:val="center"/>
-            </w:pPr>
-          </w:p>
-        </w:tc>
-        <w:tc>
-          <w:tcPr>
-            <w:tcW w:w="491" w:type="dxa"/>
-          </w:tcPr>
-          <w:p>
-            <w:pPr>
-              <w:jc w:val="center"/>
-            </w:pPr>
-          </w:p>
-        </w:tc>
-        <w:tc>
-          <w:tcPr>
-            <w:tcW w:w="491" w:type="dxa"/>
-          </w:tcPr>
-          <w:p>
-            <w:pPr>
-              <w:jc w:val="center"/>
-            </w:pPr>
-          </w:p>
-        </w:tc>
-        <w:tc>
-          <w:tcPr>
-            <w:tcW w:w="491" w:type="dxa"/>
-          </w:tcPr>
-          <w:p>
-            <w:pPr>
-              <w:jc w:val="center"/>
-            </w:pPr>
-          </w:p>
-        </w:tc>
-        <w:tc>
-          <w:tcPr>
-            <w:tcW w:w="491" w:type="dxa"/>
-          </w:tcPr>
-          <w:p>
-            <w:pPr>
-              <w:jc w:val="center"/>
-            </w:pPr>
-            <w:r>
-              <w:rPr>
-                <w:rFonts w:ascii="Zapf Dingbats" w:hAnsi="Zapf Dingbats"/>
-                <w:color w:val="000000"/>
-              </w:rPr>
-              <w:t>✔</w:t>
-            </w:r>
+          </w:p>
+        </w:tc>
+        <w:tc>
+          <w:tcPr>
+            <w:tcW w:w="491" w:type="dxa"/>
+          </w:tcPr>
+          <w:p>
+            <w:pPr>
+              <w:jc w:val="center"/>
+            </w:pPr>
           </w:p>
         </w:tc>
         <w:tc>
@@ -10696,6 +10683,46 @@
             <w:pPr>
               <w:jc w:val="center"/>
             </w:pPr>
+          </w:p>
+        </w:tc>
+        <w:tc>
+          <w:tcPr>
+            <w:tcW w:w="491" w:type="dxa"/>
+          </w:tcPr>
+          <w:p>
+            <w:pPr>
+              <w:jc w:val="center"/>
+            </w:pPr>
+          </w:p>
+        </w:tc>
+        <w:tc>
+          <w:tcPr>
+            <w:tcW w:w="491" w:type="dxa"/>
+          </w:tcPr>
+          <w:p>
+            <w:pPr>
+              <w:jc w:val="center"/>
+            </w:pPr>
+          </w:p>
+        </w:tc>
+        <w:tc>
+          <w:tcPr>
+            <w:tcW w:w="491" w:type="dxa"/>
+          </w:tcPr>
+          <w:p>
+            <w:pPr>
+              <w:jc w:val="center"/>
+            </w:pPr>
+          </w:p>
+        </w:tc>
+        <w:tc>
+          <w:tcPr>
+            <w:tcW w:w="491" w:type="dxa"/>
+          </w:tcPr>
+          <w:p>
+            <w:pPr>
+              <w:jc w:val="center"/>
+            </w:pPr>
             <w:r>
               <w:rPr>
                 <w:rFonts w:ascii="Zapf Dingbats" w:hAnsi="Zapf Dingbats"/>
@@ -10730,6 +10757,229 @@
             <w:pPr>
               <w:jc w:val="center"/>
             </w:pPr>
+          </w:p>
+        </w:tc>
+        <w:tc>
+          <w:tcPr>
+            <w:tcW w:w="491" w:type="dxa"/>
+          </w:tcPr>
+          <w:p>
+            <w:pPr>
+              <w:jc w:val="center"/>
+            </w:pPr>
+          </w:p>
+        </w:tc>
+        <w:tc>
+          <w:tcPr>
+            <w:tcW w:w="491" w:type="dxa"/>
+          </w:tcPr>
+          <w:p>
+            <w:pPr>
+              <w:jc w:val="center"/>
+            </w:pPr>
+          </w:p>
+        </w:tc>
+        <w:tc>
+          <w:tcPr>
+            <w:tcW w:w="491" w:type="dxa"/>
+          </w:tcPr>
+          <w:p>
+            <w:pPr>
+              <w:jc w:val="center"/>
+            </w:pPr>
+          </w:p>
+        </w:tc>
+        <w:tc>
+          <w:tcPr>
+            <w:tcW w:w="491" w:type="dxa"/>
+          </w:tcPr>
+          <w:p>
+            <w:pPr>
+              <w:jc w:val="center"/>
+            </w:pPr>
+          </w:p>
+        </w:tc>
+        <w:tc>
+          <w:tcPr>
+            <w:tcW w:w="491" w:type="dxa"/>
+          </w:tcPr>
+          <w:p>
+            <w:pPr>
+              <w:jc w:val="center"/>
+            </w:pPr>
+          </w:p>
+        </w:tc>
+        <w:tc>
+          <w:tcPr>
+            <w:tcW w:w="491" w:type="dxa"/>
+          </w:tcPr>
+          <w:p>
+            <w:pPr>
+              <w:jc w:val="center"/>
+            </w:pPr>
+          </w:p>
+        </w:tc>
+        <w:tc>
+          <w:tcPr>
+            <w:tcW w:w="491" w:type="dxa"/>
+          </w:tcPr>
+          <w:p>
+            <w:pPr>
+              <w:jc w:val="center"/>
+            </w:pPr>
+          </w:p>
+        </w:tc>
+        <w:tc>
+          <w:tcPr>
+            <w:tcW w:w="491" w:type="dxa"/>
+          </w:tcPr>
+          <w:p>
+            <w:pPr>
+              <w:jc w:val="center"/>
+            </w:pPr>
+          </w:p>
+        </w:tc>
+        <w:tc>
+          <w:tcPr>
+            <w:tcW w:w="491" w:type="dxa"/>
+          </w:tcPr>
+          <w:p>
+            <w:pPr>
+              <w:jc w:val="center"/>
+            </w:pPr>
+          </w:p>
+        </w:tc>
+        <w:tc>
+          <w:tcPr>
+            <w:tcW w:w="491" w:type="dxa"/>
+          </w:tcPr>
+          <w:p>
+            <w:pPr>
+              <w:jc w:val="center"/>
+            </w:pPr>
+          </w:p>
+        </w:tc>
+        <w:tc>
+          <w:tcPr>
+            <w:tcW w:w="491" w:type="dxa"/>
+          </w:tcPr>
+          <w:p>
+            <w:pPr>
+              <w:jc w:val="center"/>
+            </w:pPr>
+          </w:p>
+        </w:tc>
+        <w:tc>
+          <w:tcPr>
+            <w:tcW w:w="491" w:type="dxa"/>
+          </w:tcPr>
+          <w:p>
+            <w:pPr>
+              <w:jc w:val="center"/>
+            </w:pPr>
+          </w:p>
+        </w:tc>
+        <w:tc>
+          <w:tcPr>
+            <w:tcW w:w="491" w:type="dxa"/>
+          </w:tcPr>
+          <w:p>
+            <w:pPr>
+              <w:jc w:val="center"/>
+            </w:pPr>
+          </w:p>
+        </w:tc>
+        <w:tc>
+          <w:tcPr>
+            <w:tcW w:w="491" w:type="dxa"/>
+          </w:tcPr>
+          <w:p>
+            <w:pPr>
+              <w:jc w:val="center"/>
+            </w:pPr>
+          </w:p>
+        </w:tc>
+        <w:tc>
+          <w:tcPr>
+            <w:tcW w:w="491" w:type="dxa"/>
+          </w:tcPr>
+          <w:p>
+            <w:pPr>
+              <w:jc w:val="center"/>
+            </w:pPr>
+          </w:p>
+        </w:tc>
+        <w:tc>
+          <w:tcPr>
+            <w:tcW w:w="491" w:type="dxa"/>
+          </w:tcPr>
+          <w:p>
+            <w:pPr>
+              <w:jc w:val="center"/>
+            </w:pPr>
+          </w:p>
+        </w:tc>
+        <w:tc>
+          <w:tcPr>
+            <w:tcW w:w="491" w:type="dxa"/>
+          </w:tcPr>
+          <w:p>
+            <w:pPr>
+              <w:jc w:val="center"/>
+            </w:pPr>
+          </w:p>
+        </w:tc>
+      </w:tr>
+      <w:tr>
+        <w:tc>
+          <w:tcPr>
+            <w:tcW w:w="949" w:type="dxa"/>
+            <w:shd w:val="clear" w:color="auto" w:fill="FF0080"/>
+          </w:tcPr>
+          <w:p>
+            <w:pPr>
+              <w:rPr>
+                <w:b/>
+                <w:color w:val="FFFFFF" w:themeColor="background1"/>
+              </w:rPr>
+            </w:pPr>
+            <w:r>
+              <w:rPr>
+                <w:b/>
+                <w:color w:val="FFFFFF" w:themeColor="background1"/>
+              </w:rPr>
+              <w:t>URS-12</w:t>
+            </w:r>
+          </w:p>
+        </w:tc>
+        <w:tc>
+          <w:tcPr>
+            <w:tcW w:w="492" w:type="dxa"/>
+          </w:tcPr>
+          <w:p>
+            <w:pPr>
+              <w:jc w:val="center"/>
+            </w:pPr>
+          </w:p>
+        </w:tc>
+        <w:tc>
+          <w:tcPr>
+            <w:tcW w:w="491" w:type="dxa"/>
+          </w:tcPr>
+          <w:p>
+            <w:pPr>
+              <w:jc w:val="center"/>
+            </w:pPr>
+          </w:p>
+        </w:tc>
+        <w:tc>
+          <w:tcPr>
+            <w:tcW w:w="491" w:type="dxa"/>
+          </w:tcPr>
+          <w:p>
+            <w:pPr>
+              <w:jc w:val="center"/>
+            </w:pPr>
             <w:r>
               <w:rPr>
                 <w:rFonts w:ascii="Zapf Dingbats" w:hAnsi="Zapf Dingbats"/>
@@ -10747,36 +10997,6 @@
             <w:pPr>
               <w:jc w:val="center"/>
             </w:pPr>
-          </w:p>
-        </w:tc>
-        <w:tc>
-          <w:tcPr>
-            <w:tcW w:w="491" w:type="dxa"/>
-          </w:tcPr>
-          <w:p>
-            <w:pPr>
-              <w:jc w:val="center"/>
-            </w:pPr>
-          </w:p>
-        </w:tc>
-        <w:tc>
-          <w:tcPr>
-            <w:tcW w:w="491" w:type="dxa"/>
-          </w:tcPr>
-          <w:p>
-            <w:pPr>
-              <w:jc w:val="center"/>
-            </w:pPr>
-          </w:p>
-        </w:tc>
-        <w:tc>
-          <w:tcPr>
-            <w:tcW w:w="491" w:type="dxa"/>
-          </w:tcPr>
-          <w:p>
-            <w:pPr>
-              <w:jc w:val="center"/>
-            </w:pPr>
             <w:r>
               <w:rPr>
                 <w:rFonts w:ascii="Zapf Dingbats" w:hAnsi="Zapf Dingbats"/>
@@ -10811,6 +11031,36 @@
             <w:pPr>
               <w:jc w:val="center"/>
             </w:pPr>
+          </w:p>
+        </w:tc>
+        <w:tc>
+          <w:tcPr>
+            <w:tcW w:w="491" w:type="dxa"/>
+          </w:tcPr>
+          <w:p>
+            <w:pPr>
+              <w:jc w:val="center"/>
+            </w:pPr>
+          </w:p>
+        </w:tc>
+        <w:tc>
+          <w:tcPr>
+            <w:tcW w:w="491" w:type="dxa"/>
+          </w:tcPr>
+          <w:p>
+            <w:pPr>
+              <w:jc w:val="center"/>
+            </w:pPr>
+          </w:p>
+        </w:tc>
+        <w:tc>
+          <w:tcPr>
+            <w:tcW w:w="491" w:type="dxa"/>
+          </w:tcPr>
+          <w:p>
+            <w:pPr>
+              <w:jc w:val="center"/>
+            </w:pPr>
             <w:r>
               <w:rPr>
                 <w:rFonts w:ascii="Zapf Dingbats" w:hAnsi="Zapf Dingbats"/>
@@ -10896,6 +11146,40 @@
             <w:pPr>
               <w:jc w:val="center"/>
             </w:pPr>
+            <w:r>
+              <w:rPr>
+                <w:rFonts w:ascii="Zapf Dingbats" w:hAnsi="Zapf Dingbats"/>
+                <w:color w:val="000000"/>
+              </w:rPr>
+              <w:t>✔</w:t>
+            </w:r>
+          </w:p>
+        </w:tc>
+        <w:tc>
+          <w:tcPr>
+            <w:tcW w:w="491" w:type="dxa"/>
+          </w:tcPr>
+          <w:p>
+            <w:pPr>
+              <w:jc w:val="center"/>
+            </w:pPr>
+            <w:r>
+              <w:rPr>
+                <w:rFonts w:ascii="Zapf Dingbats" w:hAnsi="Zapf Dingbats"/>
+                <w:color w:val="000000"/>
+              </w:rPr>
+              <w:t>✔</w:t>
+            </w:r>
+          </w:p>
+        </w:tc>
+        <w:tc>
+          <w:tcPr>
+            <w:tcW w:w="491" w:type="dxa"/>
+          </w:tcPr>
+          <w:p>
+            <w:pPr>
+              <w:jc w:val="center"/>
+            </w:pPr>
           </w:p>
         </w:tc>
         <w:tc>
@@ -11017,13 +11301,53 @@
                 <w:b/>
                 <w:color w:val="FFFFFF" w:themeColor="background1"/>
               </w:rPr>
-              <w:t>URS-12</w:t>
+              <w:t>URS-13</w:t>
             </w:r>
           </w:p>
         </w:tc>
         <w:tc>
           <w:tcPr>
             <w:tcW w:w="492" w:type="dxa"/>
+          </w:tcPr>
+          <w:p>
+            <w:pPr>
+              <w:jc w:val="center"/>
+            </w:pPr>
+          </w:p>
+        </w:tc>
+        <w:tc>
+          <w:tcPr>
+            <w:tcW w:w="491" w:type="dxa"/>
+          </w:tcPr>
+          <w:p>
+            <w:pPr>
+              <w:jc w:val="center"/>
+            </w:pPr>
+          </w:p>
+        </w:tc>
+        <w:tc>
+          <w:tcPr>
+            <w:tcW w:w="491" w:type="dxa"/>
+          </w:tcPr>
+          <w:p>
+            <w:pPr>
+              <w:jc w:val="center"/>
+            </w:pPr>
+          </w:p>
+        </w:tc>
+        <w:tc>
+          <w:tcPr>
+            <w:tcW w:w="491" w:type="dxa"/>
+          </w:tcPr>
+          <w:p>
+            <w:pPr>
+              <w:jc w:val="center"/>
+            </w:pPr>
+          </w:p>
+        </w:tc>
+        <w:tc>
+          <w:tcPr>
+            <w:tcW w:w="491" w:type="dxa"/>
           </w:tcPr>
           <w:p>
             <w:pPr>
@@ -11106,6 +11430,96 @@
             <w:pPr>
               <w:jc w:val="center"/>
             </w:pPr>
+          </w:p>
+        </w:tc>
+        <w:tc>
+          <w:tcPr>
+            <w:tcW w:w="491" w:type="dxa"/>
+          </w:tcPr>
+          <w:p>
+            <w:pPr>
+              <w:jc w:val="center"/>
+            </w:pPr>
+          </w:p>
+        </w:tc>
+        <w:tc>
+          <w:tcPr>
+            <w:tcW w:w="491" w:type="dxa"/>
+          </w:tcPr>
+          <w:p>
+            <w:pPr>
+              <w:jc w:val="center"/>
+            </w:pPr>
+          </w:p>
+        </w:tc>
+        <w:tc>
+          <w:tcPr>
+            <w:tcW w:w="491" w:type="dxa"/>
+          </w:tcPr>
+          <w:p>
+            <w:pPr>
+              <w:jc w:val="center"/>
+            </w:pPr>
+          </w:p>
+        </w:tc>
+        <w:tc>
+          <w:tcPr>
+            <w:tcW w:w="491" w:type="dxa"/>
+          </w:tcPr>
+          <w:p>
+            <w:pPr>
+              <w:jc w:val="center"/>
+            </w:pPr>
+          </w:p>
+        </w:tc>
+        <w:tc>
+          <w:tcPr>
+            <w:tcW w:w="491" w:type="dxa"/>
+          </w:tcPr>
+          <w:p>
+            <w:pPr>
+              <w:jc w:val="center"/>
+            </w:pPr>
+          </w:p>
+        </w:tc>
+        <w:tc>
+          <w:tcPr>
+            <w:tcW w:w="491" w:type="dxa"/>
+          </w:tcPr>
+          <w:p>
+            <w:pPr>
+              <w:jc w:val="center"/>
+            </w:pPr>
+          </w:p>
+        </w:tc>
+        <w:tc>
+          <w:tcPr>
+            <w:tcW w:w="491" w:type="dxa"/>
+          </w:tcPr>
+          <w:p>
+            <w:pPr>
+              <w:jc w:val="center"/>
+            </w:pPr>
+          </w:p>
+        </w:tc>
+        <w:tc>
+          <w:tcPr>
+            <w:tcW w:w="491" w:type="dxa"/>
+          </w:tcPr>
+          <w:p>
+            <w:pPr>
+              <w:jc w:val="center"/>
+            </w:pPr>
+          </w:p>
+        </w:tc>
+        <w:tc>
+          <w:tcPr>
+            <w:tcW w:w="491" w:type="dxa"/>
+          </w:tcPr>
+          <w:p>
+            <w:pPr>
+              <w:jc w:val="center"/>
+            </w:pPr>
             <w:r>
               <w:rPr>
                 <w:rFonts w:ascii="Zapf Dingbats" w:hAnsi="Zapf Dingbats"/>
@@ -11165,136 +11579,6 @@
             </w:pPr>
           </w:p>
         </w:tc>
-        <w:tc>
-          <w:tcPr>
-            <w:tcW w:w="491" w:type="dxa"/>
-          </w:tcPr>
-          <w:p>
-            <w:pPr>
-              <w:jc w:val="center"/>
-            </w:pPr>
-          </w:p>
-        </w:tc>
-        <w:tc>
-          <w:tcPr>
-            <w:tcW w:w="491" w:type="dxa"/>
-          </w:tcPr>
-          <w:p>
-            <w:pPr>
-              <w:jc w:val="center"/>
-            </w:pPr>
-          </w:p>
-        </w:tc>
-        <w:tc>
-          <w:tcPr>
-            <w:tcW w:w="491" w:type="dxa"/>
-          </w:tcPr>
-          <w:p>
-            <w:pPr>
-              <w:jc w:val="center"/>
-            </w:pPr>
-          </w:p>
-        </w:tc>
-        <w:tc>
-          <w:tcPr>
-            <w:tcW w:w="491" w:type="dxa"/>
-          </w:tcPr>
-          <w:p>
-            <w:pPr>
-              <w:jc w:val="center"/>
-            </w:pPr>
-          </w:p>
-        </w:tc>
-        <w:tc>
-          <w:tcPr>
-            <w:tcW w:w="491" w:type="dxa"/>
-          </w:tcPr>
-          <w:p>
-            <w:pPr>
-              <w:jc w:val="center"/>
-            </w:pPr>
-          </w:p>
-        </w:tc>
-        <w:tc>
-          <w:tcPr>
-            <w:tcW w:w="491" w:type="dxa"/>
-          </w:tcPr>
-          <w:p>
-            <w:pPr>
-              <w:jc w:val="center"/>
-            </w:pPr>
-          </w:p>
-        </w:tc>
-        <w:tc>
-          <w:tcPr>
-            <w:tcW w:w="491" w:type="dxa"/>
-          </w:tcPr>
-          <w:p>
-            <w:pPr>
-              <w:jc w:val="center"/>
-            </w:pPr>
-          </w:p>
-        </w:tc>
-        <w:tc>
-          <w:tcPr>
-            <w:tcW w:w="491" w:type="dxa"/>
-          </w:tcPr>
-          <w:p>
-            <w:pPr>
-              <w:jc w:val="center"/>
-            </w:pPr>
-          </w:p>
-        </w:tc>
-        <w:tc>
-          <w:tcPr>
-            <w:tcW w:w="491" w:type="dxa"/>
-          </w:tcPr>
-          <w:p>
-            <w:pPr>
-              <w:jc w:val="center"/>
-            </w:pPr>
-          </w:p>
-        </w:tc>
-        <w:tc>
-          <w:tcPr>
-            <w:tcW w:w="491" w:type="dxa"/>
-          </w:tcPr>
-          <w:p>
-            <w:pPr>
-              <w:jc w:val="center"/>
-            </w:pPr>
-          </w:p>
-        </w:tc>
-        <w:tc>
-          <w:tcPr>
-            <w:tcW w:w="491" w:type="dxa"/>
-          </w:tcPr>
-          <w:p>
-            <w:pPr>
-              <w:jc w:val="center"/>
-            </w:pPr>
-          </w:p>
-        </w:tc>
-        <w:tc>
-          <w:tcPr>
-            <w:tcW w:w="491" w:type="dxa"/>
-          </w:tcPr>
-          <w:p>
-            <w:pPr>
-              <w:jc w:val="center"/>
-            </w:pPr>
-          </w:p>
-        </w:tc>
-        <w:tc>
-          <w:tcPr>
-            <w:tcW w:w="491" w:type="dxa"/>
-          </w:tcPr>
-          <w:p>
-            <w:pPr>
-              <w:jc w:val="center"/>
-            </w:pPr>
-          </w:p>
-        </w:tc>
       </w:tr>
       <w:tr>
         <w:tc>
@@ -11314,13 +11598,143 @@
                 <w:b/>
                 <w:color w:val="FFFFFF" w:themeColor="background1"/>
               </w:rPr>
-              <w:t>URS-13</w:t>
+              <w:t>URS-14</w:t>
             </w:r>
           </w:p>
         </w:tc>
         <w:tc>
           <w:tcPr>
             <w:tcW w:w="492" w:type="dxa"/>
+          </w:tcPr>
+          <w:p>
+            <w:pPr>
+              <w:jc w:val="center"/>
+            </w:pPr>
+          </w:p>
+        </w:tc>
+        <w:tc>
+          <w:tcPr>
+            <w:tcW w:w="491" w:type="dxa"/>
+          </w:tcPr>
+          <w:p>
+            <w:pPr>
+              <w:jc w:val="center"/>
+            </w:pPr>
+          </w:p>
+        </w:tc>
+        <w:tc>
+          <w:tcPr>
+            <w:tcW w:w="491" w:type="dxa"/>
+          </w:tcPr>
+          <w:p>
+            <w:pPr>
+              <w:jc w:val="center"/>
+            </w:pPr>
+          </w:p>
+        </w:tc>
+        <w:tc>
+          <w:tcPr>
+            <w:tcW w:w="491" w:type="dxa"/>
+          </w:tcPr>
+          <w:p>
+            <w:pPr>
+              <w:jc w:val="center"/>
+            </w:pPr>
+          </w:p>
+        </w:tc>
+        <w:tc>
+          <w:tcPr>
+            <w:tcW w:w="491" w:type="dxa"/>
+          </w:tcPr>
+          <w:p>
+            <w:pPr>
+              <w:jc w:val="center"/>
+            </w:pPr>
+          </w:p>
+        </w:tc>
+        <w:tc>
+          <w:tcPr>
+            <w:tcW w:w="491" w:type="dxa"/>
+          </w:tcPr>
+          <w:p>
+            <w:pPr>
+              <w:jc w:val="center"/>
+            </w:pPr>
+          </w:p>
+        </w:tc>
+        <w:tc>
+          <w:tcPr>
+            <w:tcW w:w="491" w:type="dxa"/>
+          </w:tcPr>
+          <w:p>
+            <w:pPr>
+              <w:jc w:val="center"/>
+            </w:pPr>
+          </w:p>
+        </w:tc>
+        <w:tc>
+          <w:tcPr>
+            <w:tcW w:w="491" w:type="dxa"/>
+          </w:tcPr>
+          <w:p>
+            <w:pPr>
+              <w:jc w:val="center"/>
+            </w:pPr>
+          </w:p>
+        </w:tc>
+        <w:tc>
+          <w:tcPr>
+            <w:tcW w:w="491" w:type="dxa"/>
+          </w:tcPr>
+          <w:p>
+            <w:pPr>
+              <w:jc w:val="center"/>
+            </w:pPr>
+          </w:p>
+        </w:tc>
+        <w:tc>
+          <w:tcPr>
+            <w:tcW w:w="491" w:type="dxa"/>
+          </w:tcPr>
+          <w:p>
+            <w:pPr>
+              <w:jc w:val="center"/>
+            </w:pPr>
+          </w:p>
+        </w:tc>
+        <w:tc>
+          <w:tcPr>
+            <w:tcW w:w="491" w:type="dxa"/>
+          </w:tcPr>
+          <w:p>
+            <w:pPr>
+              <w:jc w:val="center"/>
+            </w:pPr>
+          </w:p>
+        </w:tc>
+        <w:tc>
+          <w:tcPr>
+            <w:tcW w:w="491" w:type="dxa"/>
+          </w:tcPr>
+          <w:p>
+            <w:pPr>
+              <w:jc w:val="center"/>
+            </w:pPr>
+          </w:p>
+        </w:tc>
+        <w:tc>
+          <w:tcPr>
+            <w:tcW w:w="491" w:type="dxa"/>
+          </w:tcPr>
+          <w:p>
+            <w:pPr>
+              <w:jc w:val="center"/>
+            </w:pPr>
+          </w:p>
+        </w:tc>
+        <w:tc>
+          <w:tcPr>
+            <w:tcW w:w="491" w:type="dxa"/>
           </w:tcPr>
           <w:p>
             <w:pPr>
@@ -11455,6 +11869,675 @@
             </w:pPr>
           </w:p>
         </w:tc>
+      </w:tr>
+      <w:tr>
+        <w:tc>
+          <w:tcPr>
+            <w:tcW w:w="949" w:type="dxa"/>
+            <w:shd w:val="clear" w:color="auto" w:fill="FF0080"/>
+          </w:tcPr>
+          <w:p>
+            <w:pPr>
+              <w:rPr>
+                <w:b/>
+                <w:color w:val="FFFFFF" w:themeColor="background1"/>
+              </w:rPr>
+            </w:pPr>
+            <w:r>
+              <w:rPr>
+                <w:b/>
+                <w:color w:val="FFFFFF" w:themeColor="background1"/>
+              </w:rPr>
+              <w:t>URS-15</w:t>
+            </w:r>
+          </w:p>
+        </w:tc>
+        <w:tc>
+          <w:tcPr>
+            <w:tcW w:w="492" w:type="dxa"/>
+          </w:tcPr>
+          <w:p>
+            <w:pPr>
+              <w:jc w:val="center"/>
+            </w:pPr>
+          </w:p>
+        </w:tc>
+        <w:tc>
+          <w:tcPr>
+            <w:tcW w:w="491" w:type="dxa"/>
+          </w:tcPr>
+          <w:p>
+            <w:pPr>
+              <w:jc w:val="center"/>
+            </w:pPr>
+          </w:p>
+        </w:tc>
+        <w:tc>
+          <w:tcPr>
+            <w:tcW w:w="491" w:type="dxa"/>
+          </w:tcPr>
+          <w:p>
+            <w:pPr>
+              <w:jc w:val="center"/>
+            </w:pPr>
+          </w:p>
+        </w:tc>
+        <w:tc>
+          <w:tcPr>
+            <w:tcW w:w="491" w:type="dxa"/>
+          </w:tcPr>
+          <w:p>
+            <w:pPr>
+              <w:jc w:val="center"/>
+            </w:pPr>
+          </w:p>
+        </w:tc>
+        <w:tc>
+          <w:tcPr>
+            <w:tcW w:w="491" w:type="dxa"/>
+          </w:tcPr>
+          <w:p>
+            <w:pPr>
+              <w:jc w:val="center"/>
+            </w:pPr>
+          </w:p>
+        </w:tc>
+        <w:tc>
+          <w:tcPr>
+            <w:tcW w:w="491" w:type="dxa"/>
+          </w:tcPr>
+          <w:p>
+            <w:pPr>
+              <w:jc w:val="center"/>
+            </w:pPr>
+          </w:p>
+        </w:tc>
+        <w:tc>
+          <w:tcPr>
+            <w:tcW w:w="491" w:type="dxa"/>
+          </w:tcPr>
+          <w:p>
+            <w:pPr>
+              <w:jc w:val="center"/>
+            </w:pPr>
+          </w:p>
+        </w:tc>
+        <w:tc>
+          <w:tcPr>
+            <w:tcW w:w="491" w:type="dxa"/>
+          </w:tcPr>
+          <w:p>
+            <w:pPr>
+              <w:jc w:val="center"/>
+            </w:pPr>
+          </w:p>
+        </w:tc>
+        <w:tc>
+          <w:tcPr>
+            <w:tcW w:w="491" w:type="dxa"/>
+          </w:tcPr>
+          <w:p>
+            <w:pPr>
+              <w:jc w:val="center"/>
+            </w:pPr>
+          </w:p>
+        </w:tc>
+        <w:tc>
+          <w:tcPr>
+            <w:tcW w:w="491" w:type="dxa"/>
+          </w:tcPr>
+          <w:p>
+            <w:pPr>
+              <w:jc w:val="center"/>
+            </w:pPr>
+          </w:p>
+        </w:tc>
+        <w:tc>
+          <w:tcPr>
+            <w:tcW w:w="491" w:type="dxa"/>
+          </w:tcPr>
+          <w:p>
+            <w:pPr>
+              <w:jc w:val="center"/>
+            </w:pPr>
+          </w:p>
+        </w:tc>
+        <w:tc>
+          <w:tcPr>
+            <w:tcW w:w="491" w:type="dxa"/>
+          </w:tcPr>
+          <w:p>
+            <w:pPr>
+              <w:jc w:val="center"/>
+            </w:pPr>
+          </w:p>
+        </w:tc>
+        <w:tc>
+          <w:tcPr>
+            <w:tcW w:w="491" w:type="dxa"/>
+          </w:tcPr>
+          <w:p>
+            <w:pPr>
+              <w:jc w:val="center"/>
+            </w:pPr>
+          </w:p>
+        </w:tc>
+        <w:tc>
+          <w:tcPr>
+            <w:tcW w:w="491" w:type="dxa"/>
+          </w:tcPr>
+          <w:p>
+            <w:pPr>
+              <w:jc w:val="center"/>
+            </w:pPr>
+          </w:p>
+        </w:tc>
+        <w:tc>
+          <w:tcPr>
+            <w:tcW w:w="491" w:type="dxa"/>
+          </w:tcPr>
+          <w:p>
+            <w:pPr>
+              <w:jc w:val="center"/>
+            </w:pPr>
+          </w:p>
+        </w:tc>
+        <w:tc>
+          <w:tcPr>
+            <w:tcW w:w="491" w:type="dxa"/>
+          </w:tcPr>
+          <w:p>
+            <w:pPr>
+              <w:jc w:val="center"/>
+            </w:pPr>
+          </w:p>
+        </w:tc>
+        <w:tc>
+          <w:tcPr>
+            <w:tcW w:w="491" w:type="dxa"/>
+          </w:tcPr>
+          <w:p>
+            <w:pPr>
+              <w:jc w:val="center"/>
+            </w:pPr>
+          </w:p>
+        </w:tc>
+        <w:tc>
+          <w:tcPr>
+            <w:tcW w:w="491" w:type="dxa"/>
+          </w:tcPr>
+          <w:p>
+            <w:pPr>
+              <w:jc w:val="center"/>
+            </w:pPr>
+          </w:p>
+        </w:tc>
+        <w:tc>
+          <w:tcPr>
+            <w:tcW w:w="491" w:type="dxa"/>
+          </w:tcPr>
+          <w:p>
+            <w:pPr>
+              <w:jc w:val="center"/>
+            </w:pPr>
+          </w:p>
+        </w:tc>
+        <w:tc>
+          <w:tcPr>
+            <w:tcW w:w="491" w:type="dxa"/>
+          </w:tcPr>
+          <w:p>
+            <w:pPr>
+              <w:jc w:val="center"/>
+            </w:pPr>
+          </w:p>
+        </w:tc>
+        <w:tc>
+          <w:tcPr>
+            <w:tcW w:w="491" w:type="dxa"/>
+          </w:tcPr>
+          <w:p>
+            <w:pPr>
+              <w:jc w:val="center"/>
+            </w:pPr>
+          </w:p>
+        </w:tc>
+        <w:tc>
+          <w:tcPr>
+            <w:tcW w:w="491" w:type="dxa"/>
+          </w:tcPr>
+          <w:p>
+            <w:pPr>
+              <w:jc w:val="center"/>
+            </w:pPr>
+          </w:p>
+        </w:tc>
+        <w:tc>
+          <w:tcPr>
+            <w:tcW w:w="491" w:type="dxa"/>
+          </w:tcPr>
+          <w:p>
+            <w:pPr>
+              <w:jc w:val="center"/>
+            </w:pPr>
+          </w:p>
+        </w:tc>
+        <w:tc>
+          <w:tcPr>
+            <w:tcW w:w="491" w:type="dxa"/>
+          </w:tcPr>
+          <w:p>
+            <w:pPr>
+              <w:jc w:val="center"/>
+            </w:pPr>
+          </w:p>
+        </w:tc>
+        <w:tc>
+          <w:tcPr>
+            <w:tcW w:w="491" w:type="dxa"/>
+          </w:tcPr>
+          <w:p>
+            <w:pPr>
+              <w:jc w:val="center"/>
+            </w:pPr>
+          </w:p>
+        </w:tc>
+        <w:tc>
+          <w:tcPr>
+            <w:tcW w:w="491" w:type="dxa"/>
+          </w:tcPr>
+          <w:p>
+            <w:pPr>
+              <w:jc w:val="center"/>
+            </w:pPr>
+          </w:p>
+        </w:tc>
+      </w:tr>
+      <w:tr>
+        <w:tc>
+          <w:tcPr>
+            <w:tcW w:w="949" w:type="dxa"/>
+            <w:shd w:val="clear" w:color="auto" w:fill="FF0080"/>
+          </w:tcPr>
+          <w:p>
+            <w:pPr>
+              <w:rPr>
+                <w:b/>
+                <w:color w:val="FFFFFF" w:themeColor="background1"/>
+              </w:rPr>
+            </w:pPr>
+            <w:r>
+              <w:rPr>
+                <w:b/>
+                <w:color w:val="FFFFFF" w:themeColor="background1"/>
+              </w:rPr>
+              <w:t>URS-16</w:t>
+            </w:r>
+          </w:p>
+        </w:tc>
+        <w:tc>
+          <w:tcPr>
+            <w:tcW w:w="492" w:type="dxa"/>
+          </w:tcPr>
+          <w:p>
+            <w:pPr>
+              <w:jc w:val="center"/>
+            </w:pPr>
+          </w:p>
+        </w:tc>
+        <w:tc>
+          <w:tcPr>
+            <w:tcW w:w="491" w:type="dxa"/>
+          </w:tcPr>
+          <w:p>
+            <w:pPr>
+              <w:jc w:val="center"/>
+            </w:pPr>
+          </w:p>
+        </w:tc>
+        <w:tc>
+          <w:tcPr>
+            <w:tcW w:w="491" w:type="dxa"/>
+          </w:tcPr>
+          <w:p>
+            <w:pPr>
+              <w:jc w:val="center"/>
+            </w:pPr>
+          </w:p>
+        </w:tc>
+        <w:tc>
+          <w:tcPr>
+            <w:tcW w:w="491" w:type="dxa"/>
+          </w:tcPr>
+          <w:p>
+            <w:pPr>
+              <w:jc w:val="center"/>
+            </w:pPr>
+          </w:p>
+        </w:tc>
+        <w:tc>
+          <w:tcPr>
+            <w:tcW w:w="491" w:type="dxa"/>
+          </w:tcPr>
+          <w:p>
+            <w:pPr>
+              <w:jc w:val="center"/>
+            </w:pPr>
+          </w:p>
+        </w:tc>
+        <w:tc>
+          <w:tcPr>
+            <w:tcW w:w="491" w:type="dxa"/>
+          </w:tcPr>
+          <w:p>
+            <w:pPr>
+              <w:jc w:val="center"/>
+            </w:pPr>
+          </w:p>
+        </w:tc>
+        <w:tc>
+          <w:tcPr>
+            <w:tcW w:w="491" w:type="dxa"/>
+          </w:tcPr>
+          <w:p>
+            <w:pPr>
+              <w:jc w:val="center"/>
+            </w:pPr>
+          </w:p>
+        </w:tc>
+        <w:tc>
+          <w:tcPr>
+            <w:tcW w:w="491" w:type="dxa"/>
+          </w:tcPr>
+          <w:p>
+            <w:pPr>
+              <w:jc w:val="center"/>
+            </w:pPr>
+          </w:p>
+        </w:tc>
+        <w:tc>
+          <w:tcPr>
+            <w:tcW w:w="491" w:type="dxa"/>
+          </w:tcPr>
+          <w:p>
+            <w:pPr>
+              <w:jc w:val="center"/>
+            </w:pPr>
+          </w:p>
+        </w:tc>
+        <w:tc>
+          <w:tcPr>
+            <w:tcW w:w="491" w:type="dxa"/>
+          </w:tcPr>
+          <w:p>
+            <w:pPr>
+              <w:jc w:val="center"/>
+            </w:pPr>
+          </w:p>
+        </w:tc>
+        <w:tc>
+          <w:tcPr>
+            <w:tcW w:w="491" w:type="dxa"/>
+          </w:tcPr>
+          <w:p>
+            <w:pPr>
+              <w:jc w:val="center"/>
+            </w:pPr>
+          </w:p>
+        </w:tc>
+        <w:tc>
+          <w:tcPr>
+            <w:tcW w:w="491" w:type="dxa"/>
+          </w:tcPr>
+          <w:p>
+            <w:pPr>
+              <w:jc w:val="center"/>
+            </w:pPr>
+          </w:p>
+        </w:tc>
+        <w:tc>
+          <w:tcPr>
+            <w:tcW w:w="491" w:type="dxa"/>
+          </w:tcPr>
+          <w:p>
+            <w:pPr>
+              <w:jc w:val="center"/>
+            </w:pPr>
+          </w:p>
+        </w:tc>
+        <w:tc>
+          <w:tcPr>
+            <w:tcW w:w="491" w:type="dxa"/>
+          </w:tcPr>
+          <w:p>
+            <w:pPr>
+              <w:jc w:val="center"/>
+            </w:pPr>
+          </w:p>
+        </w:tc>
+        <w:tc>
+          <w:tcPr>
+            <w:tcW w:w="491" w:type="dxa"/>
+          </w:tcPr>
+          <w:p>
+            <w:pPr>
+              <w:jc w:val="center"/>
+            </w:pPr>
+          </w:p>
+        </w:tc>
+        <w:tc>
+          <w:tcPr>
+            <w:tcW w:w="491" w:type="dxa"/>
+          </w:tcPr>
+          <w:p>
+            <w:pPr>
+              <w:jc w:val="center"/>
+            </w:pPr>
+          </w:p>
+        </w:tc>
+        <w:tc>
+          <w:tcPr>
+            <w:tcW w:w="491" w:type="dxa"/>
+          </w:tcPr>
+          <w:p>
+            <w:pPr>
+              <w:jc w:val="center"/>
+            </w:pPr>
+          </w:p>
+        </w:tc>
+        <w:tc>
+          <w:tcPr>
+            <w:tcW w:w="491" w:type="dxa"/>
+          </w:tcPr>
+          <w:p>
+            <w:pPr>
+              <w:jc w:val="center"/>
+            </w:pPr>
+          </w:p>
+        </w:tc>
+        <w:tc>
+          <w:tcPr>
+            <w:tcW w:w="491" w:type="dxa"/>
+          </w:tcPr>
+          <w:p>
+            <w:pPr>
+              <w:jc w:val="center"/>
+            </w:pPr>
+          </w:p>
+        </w:tc>
+        <w:tc>
+          <w:tcPr>
+            <w:tcW w:w="491" w:type="dxa"/>
+          </w:tcPr>
+          <w:p>
+            <w:pPr>
+              <w:jc w:val="center"/>
+            </w:pPr>
+          </w:p>
+        </w:tc>
+        <w:tc>
+          <w:tcPr>
+            <w:tcW w:w="491" w:type="dxa"/>
+          </w:tcPr>
+          <w:p>
+            <w:pPr>
+              <w:jc w:val="center"/>
+            </w:pPr>
+          </w:p>
+        </w:tc>
+        <w:tc>
+          <w:tcPr>
+            <w:tcW w:w="491" w:type="dxa"/>
+          </w:tcPr>
+          <w:p>
+            <w:pPr>
+              <w:jc w:val="center"/>
+            </w:pPr>
+          </w:p>
+        </w:tc>
+        <w:tc>
+          <w:tcPr>
+            <w:tcW w:w="491" w:type="dxa"/>
+          </w:tcPr>
+          <w:p>
+            <w:pPr>
+              <w:jc w:val="center"/>
+            </w:pPr>
+          </w:p>
+        </w:tc>
+        <w:tc>
+          <w:tcPr>
+            <w:tcW w:w="491" w:type="dxa"/>
+          </w:tcPr>
+          <w:p>
+            <w:pPr>
+              <w:jc w:val="center"/>
+            </w:pPr>
+          </w:p>
+        </w:tc>
+        <w:tc>
+          <w:tcPr>
+            <w:tcW w:w="491" w:type="dxa"/>
+          </w:tcPr>
+          <w:p>
+            <w:pPr>
+              <w:jc w:val="center"/>
+            </w:pPr>
+          </w:p>
+        </w:tc>
+        <w:tc>
+          <w:tcPr>
+            <w:tcW w:w="491" w:type="dxa"/>
+          </w:tcPr>
+          <w:p>
+            <w:pPr>
+              <w:jc w:val="center"/>
+            </w:pPr>
+          </w:p>
+        </w:tc>
+      </w:tr>
+      <w:tr>
+        <w:tc>
+          <w:tcPr>
+            <w:tcW w:w="949" w:type="dxa"/>
+            <w:shd w:val="clear" w:color="auto" w:fill="FF0080"/>
+          </w:tcPr>
+          <w:p>
+            <w:pPr>
+              <w:rPr>
+                <w:b/>
+                <w:color w:val="FFFFFF" w:themeColor="background1"/>
+              </w:rPr>
+            </w:pPr>
+            <w:r>
+              <w:rPr>
+                <w:b/>
+                <w:color w:val="FFFFFF" w:themeColor="background1"/>
+              </w:rPr>
+              <w:t>URS-17</w:t>
+            </w:r>
+          </w:p>
+        </w:tc>
+        <w:tc>
+          <w:tcPr>
+            <w:tcW w:w="492" w:type="dxa"/>
+          </w:tcPr>
+          <w:p>
+            <w:pPr>
+              <w:jc w:val="center"/>
+            </w:pPr>
+          </w:p>
+        </w:tc>
+        <w:tc>
+          <w:tcPr>
+            <w:tcW w:w="491" w:type="dxa"/>
+          </w:tcPr>
+          <w:p>
+            <w:pPr>
+              <w:jc w:val="center"/>
+            </w:pPr>
+          </w:p>
+        </w:tc>
+        <w:tc>
+          <w:tcPr>
+            <w:tcW w:w="491" w:type="dxa"/>
+          </w:tcPr>
+          <w:p>
+            <w:pPr>
+              <w:jc w:val="center"/>
+            </w:pPr>
+          </w:p>
+        </w:tc>
+        <w:tc>
+          <w:tcPr>
+            <w:tcW w:w="491" w:type="dxa"/>
+          </w:tcPr>
+          <w:p>
+            <w:pPr>
+              <w:jc w:val="center"/>
+            </w:pPr>
+          </w:p>
+        </w:tc>
+        <w:tc>
+          <w:tcPr>
+            <w:tcW w:w="491" w:type="dxa"/>
+          </w:tcPr>
+          <w:p>
+            <w:pPr>
+              <w:jc w:val="center"/>
+            </w:pPr>
+          </w:p>
+        </w:tc>
+        <w:tc>
+          <w:tcPr>
+            <w:tcW w:w="491" w:type="dxa"/>
+          </w:tcPr>
+          <w:p>
+            <w:pPr>
+              <w:jc w:val="center"/>
+            </w:pPr>
+          </w:p>
+        </w:tc>
+        <w:tc>
+          <w:tcPr>
+            <w:tcW w:w="491" w:type="dxa"/>
+          </w:tcPr>
+          <w:p>
+            <w:pPr>
+              <w:jc w:val="center"/>
+            </w:pPr>
+          </w:p>
+        </w:tc>
+        <w:tc>
+          <w:tcPr>
+            <w:tcW w:w="491" w:type="dxa"/>
+          </w:tcPr>
+          <w:p>
+            <w:pPr>
+              <w:jc w:val="center"/>
+            </w:pPr>
+          </w:p>
+        </w:tc>
         <w:tc>
           <w:tcPr>
             <w:tcW w:w="491" w:type="dxa"/>
@@ -11550,6 +12633,63 @@
             <w:pPr>
               <w:jc w:val="center"/>
             </w:pPr>
+            <w:r>
+              <w:rPr>
+                <w:rFonts w:ascii="Zapf Dingbats" w:hAnsi="Zapf Dingbats"/>
+                <w:color w:val="000000"/>
+              </w:rPr>
+              <w:t>✔</w:t>
+            </w:r>
+          </w:p>
+        </w:tc>
+        <w:tc>
+          <w:tcPr>
+            <w:tcW w:w="491" w:type="dxa"/>
+          </w:tcPr>
+          <w:p>
+            <w:pPr>
+              <w:jc w:val="center"/>
+            </w:pPr>
+          </w:p>
+        </w:tc>
+        <w:tc>
+          <w:tcPr>
+            <w:tcW w:w="491" w:type="dxa"/>
+          </w:tcPr>
+          <w:p>
+            <w:pPr>
+              <w:jc w:val="center"/>
+            </w:pPr>
+          </w:p>
+        </w:tc>
+        <w:tc>
+          <w:tcPr>
+            <w:tcW w:w="491" w:type="dxa"/>
+          </w:tcPr>
+          <w:p>
+            <w:pPr>
+              <w:jc w:val="center"/>
+            </w:pPr>
+          </w:p>
+        </w:tc>
+        <w:tc>
+          <w:tcPr>
+            <w:tcW w:w="491" w:type="dxa"/>
+          </w:tcPr>
+          <w:p>
+            <w:pPr>
+              <w:jc w:val="center"/>
+            </w:pPr>
+          </w:p>
+        </w:tc>
+        <w:tc>
+          <w:tcPr>
+            <w:tcW w:w="491" w:type="dxa"/>
+          </w:tcPr>
+          <w:p>
+            <w:pPr>
+              <w:jc w:val="center"/>
+            </w:pPr>
           </w:p>
         </w:tc>
         <w:tc>
@@ -11611,7 +12751,7 @@
                 <w:b/>
                 <w:color w:val="FFFFFF" w:themeColor="background1"/>
               </w:rPr>
-              <w:t>URS-14</w:t>
+              <w:t>URS-18</w:t>
             </w:r>
           </w:p>
         </w:tc>
@@ -11883,1154 +13023,11 @@
           </w:p>
         </w:tc>
       </w:tr>
-      <w:tr>
-        <w:tc>
-          <w:tcPr>
-            <w:tcW w:w="949" w:type="dxa"/>
-            <w:shd w:val="clear" w:color="auto" w:fill="FF0080"/>
-          </w:tcPr>
-          <w:p>
-            <w:pPr>
-              <w:rPr>
-                <w:b/>
-                <w:color w:val="FFFFFF" w:themeColor="background1"/>
-              </w:rPr>
-            </w:pPr>
-            <w:r>
-              <w:rPr>
-                <w:b/>
-                <w:color w:val="FFFFFF" w:themeColor="background1"/>
-              </w:rPr>
-              <w:t>URS-15</w:t>
-            </w:r>
-          </w:p>
-        </w:tc>
-        <w:tc>
-          <w:tcPr>
-            <w:tcW w:w="492" w:type="dxa"/>
-          </w:tcPr>
-          <w:p>
-            <w:pPr>
-              <w:jc w:val="center"/>
-            </w:pPr>
-          </w:p>
-        </w:tc>
-        <w:tc>
-          <w:tcPr>
-            <w:tcW w:w="491" w:type="dxa"/>
-          </w:tcPr>
-          <w:p>
-            <w:pPr>
-              <w:jc w:val="center"/>
-            </w:pPr>
-          </w:p>
-        </w:tc>
-        <w:tc>
-          <w:tcPr>
-            <w:tcW w:w="491" w:type="dxa"/>
-          </w:tcPr>
-          <w:p>
-            <w:pPr>
-              <w:jc w:val="center"/>
-            </w:pPr>
-          </w:p>
-        </w:tc>
-        <w:tc>
-          <w:tcPr>
-            <w:tcW w:w="491" w:type="dxa"/>
-          </w:tcPr>
-          <w:p>
-            <w:pPr>
-              <w:jc w:val="center"/>
-            </w:pPr>
-          </w:p>
-        </w:tc>
-        <w:tc>
-          <w:tcPr>
-            <w:tcW w:w="491" w:type="dxa"/>
-          </w:tcPr>
-          <w:p>
-            <w:pPr>
-              <w:jc w:val="center"/>
-            </w:pPr>
-          </w:p>
-        </w:tc>
-        <w:tc>
-          <w:tcPr>
-            <w:tcW w:w="491" w:type="dxa"/>
-          </w:tcPr>
-          <w:p>
-            <w:pPr>
-              <w:jc w:val="center"/>
-            </w:pPr>
-          </w:p>
-        </w:tc>
-        <w:tc>
-          <w:tcPr>
-            <w:tcW w:w="491" w:type="dxa"/>
-          </w:tcPr>
-          <w:p>
-            <w:pPr>
-              <w:jc w:val="center"/>
-            </w:pPr>
-          </w:p>
-        </w:tc>
-        <w:tc>
-          <w:tcPr>
-            <w:tcW w:w="491" w:type="dxa"/>
-          </w:tcPr>
-          <w:p>
-            <w:pPr>
-              <w:jc w:val="center"/>
-            </w:pPr>
-          </w:p>
-        </w:tc>
-        <w:tc>
-          <w:tcPr>
-            <w:tcW w:w="491" w:type="dxa"/>
-          </w:tcPr>
-          <w:p>
-            <w:pPr>
-              <w:jc w:val="center"/>
-            </w:pPr>
-          </w:p>
-        </w:tc>
-        <w:tc>
-          <w:tcPr>
-            <w:tcW w:w="491" w:type="dxa"/>
-          </w:tcPr>
-          <w:p>
-            <w:pPr>
-              <w:jc w:val="center"/>
-            </w:pPr>
-          </w:p>
-        </w:tc>
-        <w:tc>
-          <w:tcPr>
-            <w:tcW w:w="491" w:type="dxa"/>
-          </w:tcPr>
-          <w:p>
-            <w:pPr>
-              <w:jc w:val="center"/>
-            </w:pPr>
-          </w:p>
-        </w:tc>
-        <w:tc>
-          <w:tcPr>
-            <w:tcW w:w="491" w:type="dxa"/>
-          </w:tcPr>
-          <w:p>
-            <w:pPr>
-              <w:jc w:val="center"/>
-            </w:pPr>
-          </w:p>
-        </w:tc>
-        <w:tc>
-          <w:tcPr>
-            <w:tcW w:w="491" w:type="dxa"/>
-          </w:tcPr>
-          <w:p>
-            <w:pPr>
-              <w:jc w:val="center"/>
-            </w:pPr>
-          </w:p>
-        </w:tc>
-        <w:tc>
-          <w:tcPr>
-            <w:tcW w:w="491" w:type="dxa"/>
-          </w:tcPr>
-          <w:p>
-            <w:pPr>
-              <w:jc w:val="center"/>
-            </w:pPr>
-          </w:p>
-        </w:tc>
-        <w:tc>
-          <w:tcPr>
-            <w:tcW w:w="491" w:type="dxa"/>
-          </w:tcPr>
-          <w:p>
-            <w:pPr>
-              <w:jc w:val="center"/>
-            </w:pPr>
-          </w:p>
-        </w:tc>
-        <w:tc>
-          <w:tcPr>
-            <w:tcW w:w="491" w:type="dxa"/>
-          </w:tcPr>
-          <w:p>
-            <w:pPr>
-              <w:jc w:val="center"/>
-            </w:pPr>
-          </w:p>
-        </w:tc>
-        <w:tc>
-          <w:tcPr>
-            <w:tcW w:w="491" w:type="dxa"/>
-          </w:tcPr>
-          <w:p>
-            <w:pPr>
-              <w:jc w:val="center"/>
-            </w:pPr>
-          </w:p>
-        </w:tc>
-        <w:tc>
-          <w:tcPr>
-            <w:tcW w:w="491" w:type="dxa"/>
-          </w:tcPr>
-          <w:p>
-            <w:pPr>
-              <w:jc w:val="center"/>
-            </w:pPr>
-          </w:p>
-        </w:tc>
-        <w:tc>
-          <w:tcPr>
-            <w:tcW w:w="491" w:type="dxa"/>
-          </w:tcPr>
-          <w:p>
-            <w:pPr>
-              <w:jc w:val="center"/>
-            </w:pPr>
-          </w:p>
-        </w:tc>
-        <w:tc>
-          <w:tcPr>
-            <w:tcW w:w="491" w:type="dxa"/>
-          </w:tcPr>
-          <w:p>
-            <w:pPr>
-              <w:jc w:val="center"/>
-            </w:pPr>
-          </w:p>
-        </w:tc>
-        <w:tc>
-          <w:tcPr>
-            <w:tcW w:w="491" w:type="dxa"/>
-          </w:tcPr>
-          <w:p>
-            <w:pPr>
-              <w:jc w:val="center"/>
-            </w:pPr>
-          </w:p>
-        </w:tc>
-        <w:tc>
-          <w:tcPr>
-            <w:tcW w:w="491" w:type="dxa"/>
-          </w:tcPr>
-          <w:p>
-            <w:pPr>
-              <w:jc w:val="center"/>
-            </w:pPr>
-          </w:p>
-        </w:tc>
-        <w:tc>
-          <w:tcPr>
-            <w:tcW w:w="491" w:type="dxa"/>
-          </w:tcPr>
-          <w:p>
-            <w:pPr>
-              <w:jc w:val="center"/>
-            </w:pPr>
-          </w:p>
-        </w:tc>
-        <w:tc>
-          <w:tcPr>
-            <w:tcW w:w="491" w:type="dxa"/>
-          </w:tcPr>
-          <w:p>
-            <w:pPr>
-              <w:jc w:val="center"/>
-            </w:pPr>
-          </w:p>
-        </w:tc>
-        <w:tc>
-          <w:tcPr>
-            <w:tcW w:w="491" w:type="dxa"/>
-          </w:tcPr>
-          <w:p>
-            <w:pPr>
-              <w:jc w:val="center"/>
-            </w:pPr>
-          </w:p>
-        </w:tc>
-        <w:tc>
-          <w:tcPr>
-            <w:tcW w:w="491" w:type="dxa"/>
-          </w:tcPr>
-          <w:p>
-            <w:pPr>
-              <w:jc w:val="center"/>
-            </w:pPr>
-          </w:p>
-        </w:tc>
-      </w:tr>
-      <w:tr>
-        <w:tc>
-          <w:tcPr>
-            <w:tcW w:w="949" w:type="dxa"/>
-            <w:shd w:val="clear" w:color="auto" w:fill="FF0080"/>
-          </w:tcPr>
-          <w:p>
-            <w:pPr>
-              <w:rPr>
-                <w:b/>
-                <w:color w:val="FFFFFF" w:themeColor="background1"/>
-              </w:rPr>
-            </w:pPr>
-            <w:r>
-              <w:rPr>
-                <w:b/>
-                <w:color w:val="FFFFFF" w:themeColor="background1"/>
-              </w:rPr>
-              <w:t>URS-16</w:t>
-            </w:r>
-          </w:p>
-        </w:tc>
-        <w:tc>
-          <w:tcPr>
-            <w:tcW w:w="492" w:type="dxa"/>
-          </w:tcPr>
-          <w:p>
-            <w:pPr>
-              <w:jc w:val="center"/>
-            </w:pPr>
-          </w:p>
-        </w:tc>
-        <w:tc>
-          <w:tcPr>
-            <w:tcW w:w="491" w:type="dxa"/>
-          </w:tcPr>
-          <w:p>
-            <w:pPr>
-              <w:jc w:val="center"/>
-            </w:pPr>
-          </w:p>
-        </w:tc>
-        <w:tc>
-          <w:tcPr>
-            <w:tcW w:w="491" w:type="dxa"/>
-          </w:tcPr>
-          <w:p>
-            <w:pPr>
-              <w:jc w:val="center"/>
-            </w:pPr>
-          </w:p>
-        </w:tc>
-        <w:tc>
-          <w:tcPr>
-            <w:tcW w:w="491" w:type="dxa"/>
-          </w:tcPr>
-          <w:p>
-            <w:pPr>
-              <w:jc w:val="center"/>
-            </w:pPr>
-          </w:p>
-        </w:tc>
-        <w:tc>
-          <w:tcPr>
-            <w:tcW w:w="491" w:type="dxa"/>
-          </w:tcPr>
-          <w:p>
-            <w:pPr>
-              <w:jc w:val="center"/>
-            </w:pPr>
-          </w:p>
-        </w:tc>
-        <w:tc>
-          <w:tcPr>
-            <w:tcW w:w="491" w:type="dxa"/>
-          </w:tcPr>
-          <w:p>
-            <w:pPr>
-              <w:jc w:val="center"/>
-            </w:pPr>
-          </w:p>
-        </w:tc>
-        <w:tc>
-          <w:tcPr>
-            <w:tcW w:w="491" w:type="dxa"/>
-          </w:tcPr>
-          <w:p>
-            <w:pPr>
-              <w:jc w:val="center"/>
-            </w:pPr>
-          </w:p>
-        </w:tc>
-        <w:tc>
-          <w:tcPr>
-            <w:tcW w:w="491" w:type="dxa"/>
-          </w:tcPr>
-          <w:p>
-            <w:pPr>
-              <w:jc w:val="center"/>
-            </w:pPr>
-          </w:p>
-        </w:tc>
-        <w:tc>
-          <w:tcPr>
-            <w:tcW w:w="491" w:type="dxa"/>
-          </w:tcPr>
-          <w:p>
-            <w:pPr>
-              <w:jc w:val="center"/>
-            </w:pPr>
-          </w:p>
-        </w:tc>
-        <w:tc>
-          <w:tcPr>
-            <w:tcW w:w="491" w:type="dxa"/>
-          </w:tcPr>
-          <w:p>
-            <w:pPr>
-              <w:jc w:val="center"/>
-            </w:pPr>
-          </w:p>
-        </w:tc>
-        <w:tc>
-          <w:tcPr>
-            <w:tcW w:w="491" w:type="dxa"/>
-          </w:tcPr>
-          <w:p>
-            <w:pPr>
-              <w:jc w:val="center"/>
-            </w:pPr>
-          </w:p>
-        </w:tc>
-        <w:tc>
-          <w:tcPr>
-            <w:tcW w:w="491" w:type="dxa"/>
-          </w:tcPr>
-          <w:p>
-            <w:pPr>
-              <w:jc w:val="center"/>
-            </w:pPr>
-          </w:p>
-        </w:tc>
-        <w:tc>
-          <w:tcPr>
-            <w:tcW w:w="491" w:type="dxa"/>
-          </w:tcPr>
-          <w:p>
-            <w:pPr>
-              <w:jc w:val="center"/>
-            </w:pPr>
-          </w:p>
-        </w:tc>
-        <w:tc>
-          <w:tcPr>
-            <w:tcW w:w="491" w:type="dxa"/>
-          </w:tcPr>
-          <w:p>
-            <w:pPr>
-              <w:jc w:val="center"/>
-            </w:pPr>
-          </w:p>
-        </w:tc>
-        <w:tc>
-          <w:tcPr>
-            <w:tcW w:w="491" w:type="dxa"/>
-          </w:tcPr>
-          <w:p>
-            <w:pPr>
-              <w:jc w:val="center"/>
-            </w:pPr>
-          </w:p>
-        </w:tc>
-        <w:tc>
-          <w:tcPr>
-            <w:tcW w:w="491" w:type="dxa"/>
-          </w:tcPr>
-          <w:p>
-            <w:pPr>
-              <w:jc w:val="center"/>
-            </w:pPr>
-          </w:p>
-        </w:tc>
-        <w:tc>
-          <w:tcPr>
-            <w:tcW w:w="491" w:type="dxa"/>
-          </w:tcPr>
-          <w:p>
-            <w:pPr>
-              <w:jc w:val="center"/>
-            </w:pPr>
-          </w:p>
-        </w:tc>
-        <w:tc>
-          <w:tcPr>
-            <w:tcW w:w="491" w:type="dxa"/>
-          </w:tcPr>
-          <w:p>
-            <w:pPr>
-              <w:jc w:val="center"/>
-            </w:pPr>
-          </w:p>
-        </w:tc>
-        <w:tc>
-          <w:tcPr>
-            <w:tcW w:w="491" w:type="dxa"/>
-          </w:tcPr>
-          <w:p>
-            <w:pPr>
-              <w:jc w:val="center"/>
-            </w:pPr>
-          </w:p>
-        </w:tc>
-        <w:tc>
-          <w:tcPr>
-            <w:tcW w:w="491" w:type="dxa"/>
-          </w:tcPr>
-          <w:p>
-            <w:pPr>
-              <w:jc w:val="center"/>
-            </w:pPr>
-          </w:p>
-        </w:tc>
-        <w:tc>
-          <w:tcPr>
-            <w:tcW w:w="491" w:type="dxa"/>
-          </w:tcPr>
-          <w:p>
-            <w:pPr>
-              <w:jc w:val="center"/>
-            </w:pPr>
-          </w:p>
-        </w:tc>
-        <w:tc>
-          <w:tcPr>
-            <w:tcW w:w="491" w:type="dxa"/>
-          </w:tcPr>
-          <w:p>
-            <w:pPr>
-              <w:jc w:val="center"/>
-            </w:pPr>
-          </w:p>
-        </w:tc>
-        <w:tc>
-          <w:tcPr>
-            <w:tcW w:w="491" w:type="dxa"/>
-          </w:tcPr>
-          <w:p>
-            <w:pPr>
-              <w:jc w:val="center"/>
-            </w:pPr>
-          </w:p>
-        </w:tc>
-        <w:tc>
-          <w:tcPr>
-            <w:tcW w:w="491" w:type="dxa"/>
-          </w:tcPr>
-          <w:p>
-            <w:pPr>
-              <w:jc w:val="center"/>
-            </w:pPr>
-          </w:p>
-        </w:tc>
-        <w:tc>
-          <w:tcPr>
-            <w:tcW w:w="491" w:type="dxa"/>
-          </w:tcPr>
-          <w:p>
-            <w:pPr>
-              <w:jc w:val="center"/>
-            </w:pPr>
-          </w:p>
-        </w:tc>
-        <w:tc>
-          <w:tcPr>
-            <w:tcW w:w="491" w:type="dxa"/>
-          </w:tcPr>
-          <w:p>
-            <w:pPr>
-              <w:jc w:val="center"/>
-            </w:pPr>
-          </w:p>
-        </w:tc>
-      </w:tr>
-      <w:tr>
-        <w:tc>
-          <w:tcPr>
-            <w:tcW w:w="949" w:type="dxa"/>
-            <w:shd w:val="clear" w:color="auto" w:fill="FF0080"/>
-          </w:tcPr>
-          <w:p>
-            <w:pPr>
-              <w:rPr>
-                <w:b/>
-                <w:color w:val="FFFFFF" w:themeColor="background1"/>
-              </w:rPr>
-            </w:pPr>
-            <w:r>
-              <w:rPr>
-                <w:b/>
-                <w:color w:val="FFFFFF" w:themeColor="background1"/>
-              </w:rPr>
-              <w:t>URS-17</w:t>
-            </w:r>
-          </w:p>
-        </w:tc>
-        <w:tc>
-          <w:tcPr>
-            <w:tcW w:w="492" w:type="dxa"/>
-          </w:tcPr>
-          <w:p>
-            <w:pPr>
-              <w:jc w:val="center"/>
-            </w:pPr>
-          </w:p>
-        </w:tc>
-        <w:tc>
-          <w:tcPr>
-            <w:tcW w:w="491" w:type="dxa"/>
-          </w:tcPr>
-          <w:p>
-            <w:pPr>
-              <w:jc w:val="center"/>
-            </w:pPr>
-          </w:p>
-        </w:tc>
-        <w:tc>
-          <w:tcPr>
-            <w:tcW w:w="491" w:type="dxa"/>
-          </w:tcPr>
-          <w:p>
-            <w:pPr>
-              <w:jc w:val="center"/>
-            </w:pPr>
-          </w:p>
-        </w:tc>
-        <w:tc>
-          <w:tcPr>
-            <w:tcW w:w="491" w:type="dxa"/>
-          </w:tcPr>
-          <w:p>
-            <w:pPr>
-              <w:jc w:val="center"/>
-            </w:pPr>
-          </w:p>
-        </w:tc>
-        <w:tc>
-          <w:tcPr>
-            <w:tcW w:w="491" w:type="dxa"/>
-          </w:tcPr>
-          <w:p>
-            <w:pPr>
-              <w:jc w:val="center"/>
-            </w:pPr>
-          </w:p>
-        </w:tc>
-        <w:tc>
-          <w:tcPr>
-            <w:tcW w:w="491" w:type="dxa"/>
-          </w:tcPr>
-          <w:p>
-            <w:pPr>
-              <w:jc w:val="center"/>
-            </w:pPr>
-          </w:p>
-        </w:tc>
-        <w:tc>
-          <w:tcPr>
-            <w:tcW w:w="491" w:type="dxa"/>
-          </w:tcPr>
-          <w:p>
-            <w:pPr>
-              <w:jc w:val="center"/>
-            </w:pPr>
-          </w:p>
-        </w:tc>
-        <w:tc>
-          <w:tcPr>
-            <w:tcW w:w="491" w:type="dxa"/>
-          </w:tcPr>
-          <w:p>
-            <w:pPr>
-              <w:jc w:val="center"/>
-            </w:pPr>
-          </w:p>
-        </w:tc>
-        <w:tc>
-          <w:tcPr>
-            <w:tcW w:w="491" w:type="dxa"/>
-          </w:tcPr>
-          <w:p>
-            <w:pPr>
-              <w:jc w:val="center"/>
-            </w:pPr>
-          </w:p>
-        </w:tc>
-        <w:tc>
-          <w:tcPr>
-            <w:tcW w:w="491" w:type="dxa"/>
-          </w:tcPr>
-          <w:p>
-            <w:pPr>
-              <w:jc w:val="center"/>
-            </w:pPr>
-          </w:p>
-        </w:tc>
-        <w:tc>
-          <w:tcPr>
-            <w:tcW w:w="491" w:type="dxa"/>
-          </w:tcPr>
-          <w:p>
-            <w:pPr>
-              <w:jc w:val="center"/>
-            </w:pPr>
-          </w:p>
-        </w:tc>
-        <w:tc>
-          <w:tcPr>
-            <w:tcW w:w="491" w:type="dxa"/>
-          </w:tcPr>
-          <w:p>
-            <w:pPr>
-              <w:jc w:val="center"/>
-            </w:pPr>
-          </w:p>
-        </w:tc>
-        <w:tc>
-          <w:tcPr>
-            <w:tcW w:w="491" w:type="dxa"/>
-          </w:tcPr>
-          <w:p>
-            <w:pPr>
-              <w:jc w:val="center"/>
-            </w:pPr>
-          </w:p>
-        </w:tc>
-        <w:tc>
-          <w:tcPr>
-            <w:tcW w:w="491" w:type="dxa"/>
-          </w:tcPr>
-          <w:p>
-            <w:pPr>
-              <w:jc w:val="center"/>
-            </w:pPr>
-          </w:p>
-        </w:tc>
-        <w:tc>
-          <w:tcPr>
-            <w:tcW w:w="491" w:type="dxa"/>
-          </w:tcPr>
-          <w:p>
-            <w:pPr>
-              <w:jc w:val="center"/>
-            </w:pPr>
-          </w:p>
-        </w:tc>
-        <w:tc>
-          <w:tcPr>
-            <w:tcW w:w="491" w:type="dxa"/>
-          </w:tcPr>
-          <w:p>
-            <w:pPr>
-              <w:jc w:val="center"/>
-            </w:pPr>
-            <w:r>
-              <w:rPr>
-                <w:rFonts w:ascii="Zapf Dingbats" w:hAnsi="Zapf Dingbats"/>
-                <w:color w:val="000000"/>
-              </w:rPr>
-              <w:t>✔</w:t>
-            </w:r>
-          </w:p>
-        </w:tc>
-        <w:tc>
-          <w:tcPr>
-            <w:tcW w:w="491" w:type="dxa"/>
-          </w:tcPr>
-          <w:p>
-            <w:pPr>
-              <w:jc w:val="center"/>
-            </w:pPr>
-            <w:r>
-              <w:rPr>
-                <w:rFonts w:ascii="Zapf Dingbats" w:hAnsi="Zapf Dingbats"/>
-                <w:color w:val="000000"/>
-              </w:rPr>
-              <w:t>✔</w:t>
-            </w:r>
-          </w:p>
-        </w:tc>
-        <w:tc>
-          <w:tcPr>
-            <w:tcW w:w="491" w:type="dxa"/>
-          </w:tcPr>
-          <w:p>
-            <w:pPr>
-              <w:jc w:val="center"/>
-            </w:pPr>
-          </w:p>
-        </w:tc>
-        <w:tc>
-          <w:tcPr>
-            <w:tcW w:w="491" w:type="dxa"/>
-          </w:tcPr>
-          <w:p>
-            <w:pPr>
-              <w:jc w:val="center"/>
-            </w:pPr>
-          </w:p>
-        </w:tc>
-        <w:tc>
-          <w:tcPr>
-            <w:tcW w:w="491" w:type="dxa"/>
-          </w:tcPr>
-          <w:p>
-            <w:pPr>
-              <w:jc w:val="center"/>
-            </w:pPr>
-          </w:p>
-        </w:tc>
-        <w:tc>
-          <w:tcPr>
-            <w:tcW w:w="491" w:type="dxa"/>
-          </w:tcPr>
-          <w:p>
-            <w:pPr>
-              <w:jc w:val="center"/>
-            </w:pPr>
-          </w:p>
-        </w:tc>
-        <w:tc>
-          <w:tcPr>
-            <w:tcW w:w="491" w:type="dxa"/>
-          </w:tcPr>
-          <w:p>
-            <w:pPr>
-              <w:jc w:val="center"/>
-            </w:pPr>
-          </w:p>
-        </w:tc>
-        <w:tc>
-          <w:tcPr>
-            <w:tcW w:w="491" w:type="dxa"/>
-          </w:tcPr>
-          <w:p>
-            <w:pPr>
-              <w:jc w:val="center"/>
-            </w:pPr>
-          </w:p>
-        </w:tc>
-        <w:tc>
-          <w:tcPr>
-            <w:tcW w:w="491" w:type="dxa"/>
-          </w:tcPr>
-          <w:p>
-            <w:pPr>
-              <w:jc w:val="center"/>
-            </w:pPr>
-          </w:p>
-        </w:tc>
-        <w:tc>
-          <w:tcPr>
-            <w:tcW w:w="491" w:type="dxa"/>
-          </w:tcPr>
-          <w:p>
-            <w:pPr>
-              <w:jc w:val="center"/>
-            </w:pPr>
-          </w:p>
-        </w:tc>
-        <w:tc>
-          <w:tcPr>
-            <w:tcW w:w="491" w:type="dxa"/>
-          </w:tcPr>
-          <w:p>
-            <w:pPr>
-              <w:jc w:val="center"/>
-            </w:pPr>
-          </w:p>
-        </w:tc>
-      </w:tr>
-      <w:tr>
-        <w:tc>
-          <w:tcPr>
-            <w:tcW w:w="949" w:type="dxa"/>
-            <w:shd w:val="clear" w:color="auto" w:fill="FF0080"/>
-          </w:tcPr>
-          <w:p>
-            <w:pPr>
-              <w:rPr>
-                <w:b/>
-                <w:color w:val="FFFFFF" w:themeColor="background1"/>
-              </w:rPr>
-            </w:pPr>
-            <w:r>
-              <w:rPr>
-                <w:b/>
-                <w:color w:val="FFFFFF" w:themeColor="background1"/>
-              </w:rPr>
-              <w:t>URS-18</w:t>
-            </w:r>
-          </w:p>
-        </w:tc>
-        <w:tc>
-          <w:tcPr>
-            <w:tcW w:w="492" w:type="dxa"/>
-          </w:tcPr>
-          <w:p>
-            <w:pPr>
-              <w:jc w:val="center"/>
-            </w:pPr>
-          </w:p>
-        </w:tc>
-        <w:tc>
-          <w:tcPr>
-            <w:tcW w:w="491" w:type="dxa"/>
-          </w:tcPr>
-          <w:p>
-            <w:pPr>
-              <w:jc w:val="center"/>
-            </w:pPr>
-          </w:p>
-        </w:tc>
-        <w:tc>
-          <w:tcPr>
-            <w:tcW w:w="491" w:type="dxa"/>
-          </w:tcPr>
-          <w:p>
-            <w:pPr>
-              <w:jc w:val="center"/>
-            </w:pPr>
-          </w:p>
-        </w:tc>
-        <w:tc>
-          <w:tcPr>
-            <w:tcW w:w="491" w:type="dxa"/>
-          </w:tcPr>
-          <w:p>
-            <w:pPr>
-              <w:jc w:val="center"/>
-            </w:pPr>
-          </w:p>
-        </w:tc>
-        <w:tc>
-          <w:tcPr>
-            <w:tcW w:w="491" w:type="dxa"/>
-          </w:tcPr>
-          <w:p>
-            <w:pPr>
-              <w:jc w:val="center"/>
-            </w:pPr>
-          </w:p>
-        </w:tc>
-        <w:tc>
-          <w:tcPr>
-            <w:tcW w:w="491" w:type="dxa"/>
-          </w:tcPr>
-          <w:p>
-            <w:pPr>
-              <w:jc w:val="center"/>
-            </w:pPr>
-          </w:p>
-        </w:tc>
-        <w:tc>
-          <w:tcPr>
-            <w:tcW w:w="491" w:type="dxa"/>
-          </w:tcPr>
-          <w:p>
-            <w:pPr>
-              <w:jc w:val="center"/>
-            </w:pPr>
-          </w:p>
-        </w:tc>
-        <w:tc>
-          <w:tcPr>
-            <w:tcW w:w="491" w:type="dxa"/>
-          </w:tcPr>
-          <w:p>
-            <w:pPr>
-              <w:jc w:val="center"/>
-            </w:pPr>
-          </w:p>
-        </w:tc>
-        <w:tc>
-          <w:tcPr>
-            <w:tcW w:w="491" w:type="dxa"/>
-          </w:tcPr>
-          <w:p>
-            <w:pPr>
-              <w:jc w:val="center"/>
-            </w:pPr>
-          </w:p>
-        </w:tc>
-        <w:tc>
-          <w:tcPr>
-            <w:tcW w:w="491" w:type="dxa"/>
-          </w:tcPr>
-          <w:p>
-            <w:pPr>
-              <w:jc w:val="center"/>
-            </w:pPr>
-          </w:p>
-        </w:tc>
-        <w:tc>
-          <w:tcPr>
-            <w:tcW w:w="491" w:type="dxa"/>
-          </w:tcPr>
-          <w:p>
-            <w:pPr>
-              <w:jc w:val="center"/>
-            </w:pPr>
-          </w:p>
-        </w:tc>
-        <w:tc>
-          <w:tcPr>
-            <w:tcW w:w="491" w:type="dxa"/>
-          </w:tcPr>
-          <w:p>
-            <w:pPr>
-              <w:jc w:val="center"/>
-            </w:pPr>
-          </w:p>
-        </w:tc>
-        <w:tc>
-          <w:tcPr>
-            <w:tcW w:w="491" w:type="dxa"/>
-          </w:tcPr>
-          <w:p>
-            <w:pPr>
-              <w:jc w:val="center"/>
-            </w:pPr>
-          </w:p>
-        </w:tc>
-        <w:tc>
-          <w:tcPr>
-            <w:tcW w:w="491" w:type="dxa"/>
-          </w:tcPr>
-          <w:p>
-            <w:pPr>
-              <w:jc w:val="center"/>
-            </w:pPr>
-          </w:p>
-        </w:tc>
-        <w:tc>
-          <w:tcPr>
-            <w:tcW w:w="491" w:type="dxa"/>
-          </w:tcPr>
-          <w:p>
-            <w:pPr>
-              <w:jc w:val="center"/>
-            </w:pPr>
-          </w:p>
-        </w:tc>
-        <w:tc>
-          <w:tcPr>
-            <w:tcW w:w="491" w:type="dxa"/>
-          </w:tcPr>
-          <w:p>
-            <w:pPr>
-              <w:jc w:val="center"/>
-            </w:pPr>
-          </w:p>
-        </w:tc>
-        <w:tc>
-          <w:tcPr>
-            <w:tcW w:w="491" w:type="dxa"/>
-          </w:tcPr>
-          <w:p>
-            <w:pPr>
-              <w:jc w:val="center"/>
-            </w:pPr>
-          </w:p>
-        </w:tc>
-        <w:tc>
-          <w:tcPr>
-            <w:tcW w:w="491" w:type="dxa"/>
-          </w:tcPr>
-          <w:p>
-            <w:pPr>
-              <w:jc w:val="center"/>
-            </w:pPr>
-          </w:p>
-        </w:tc>
-        <w:tc>
-          <w:tcPr>
-            <w:tcW w:w="491" w:type="dxa"/>
-          </w:tcPr>
-          <w:p>
-            <w:pPr>
-              <w:jc w:val="center"/>
-            </w:pPr>
-          </w:p>
-        </w:tc>
-        <w:tc>
-          <w:tcPr>
-            <w:tcW w:w="491" w:type="dxa"/>
-          </w:tcPr>
-          <w:p>
-            <w:pPr>
-              <w:jc w:val="center"/>
-            </w:pPr>
-          </w:p>
-        </w:tc>
-        <w:tc>
-          <w:tcPr>
-            <w:tcW w:w="491" w:type="dxa"/>
-          </w:tcPr>
-          <w:p>
-            <w:pPr>
-              <w:jc w:val="center"/>
-            </w:pPr>
-          </w:p>
-        </w:tc>
-        <w:tc>
-          <w:tcPr>
-            <w:tcW w:w="491" w:type="dxa"/>
-          </w:tcPr>
-          <w:p>
-            <w:pPr>
-              <w:jc w:val="center"/>
-            </w:pPr>
-          </w:p>
-        </w:tc>
-        <w:tc>
-          <w:tcPr>
-            <w:tcW w:w="491" w:type="dxa"/>
-          </w:tcPr>
-          <w:p>
-            <w:pPr>
-              <w:jc w:val="center"/>
-            </w:pPr>
-          </w:p>
-        </w:tc>
-        <w:tc>
-          <w:tcPr>
-            <w:tcW w:w="491" w:type="dxa"/>
-          </w:tcPr>
-          <w:p>
-            <w:pPr>
-              <w:jc w:val="center"/>
-            </w:pPr>
-          </w:p>
-        </w:tc>
-        <w:tc>
-          <w:tcPr>
-            <w:tcW w:w="491" w:type="dxa"/>
-          </w:tcPr>
-          <w:p>
-            <w:pPr>
-              <w:jc w:val="center"/>
-            </w:pPr>
-          </w:p>
-        </w:tc>
-        <w:tc>
-          <w:tcPr>
-            <w:tcW w:w="491" w:type="dxa"/>
-          </w:tcPr>
-          <w:p>
-            <w:pPr>
-              <w:jc w:val="center"/>
-            </w:pPr>
-          </w:p>
-        </w:tc>
-      </w:tr>
     </w:tbl>
-    <w:p/>
+    <w:p>
+      <w:bookmarkStart w:id="0" w:name="_GoBack"/>
+      <w:bookmarkEnd w:id="0"/>
+    </w:p>
     <w:sectPr>
       <w:pgSz w:w="15840" w:h="12240" w:orient="landscape"/>
       <w:pgMar w:top="1440" w:right="1440" w:bottom="1440" w:left="1440" w:header="720" w:footer="720" w:gutter="0"/>
@@ -13746,7 +13743,7 @@
   <a:extraClrSchemeLst/>
   <a:extLst>
     <a:ext uri="{05A4C25C-085E-4340-85A3-A5531E510DB2}">
-      <thm15:themeFamily xmlns="" xmlns:thm15="http://schemas.microsoft.com/office/thememl/2012/main" name="Office Theme" id="{62F939B6-93AF-4DB8-9C6B-D6C7DFDC589F}" vid="{4A3C46E8-61CC-4603-A589-7422A47A8E4A}"/>
+      <thm15:themeFamily xmlns:thm15="http://schemas.microsoft.com/office/thememl/2012/main" xmlns="" name="Office Theme" id="{62F939B6-93AF-4DB8-9C6B-D6C7DFDC589F}" vid="{4A3C46E8-61CC-4603-A589-7422A47A8E4A}"/>
     </a:ext>
   </a:extLst>
 </a:theme>

</xml_diff>